<commit_message>
Initial update for non-code
</commit_message>
<xml_diff>
--- a/MAQS Architecture Document.docx
+++ b/MAQS Architecture Document.docx
@@ -1,6 +1,6 @@
 
 <file path=word/document.xml><?xml version="1.0" encoding="utf-8"?>
-<w:document xmlns:wpc="http://schemas.microsoft.com/office/word/2010/wordprocessingCanvas" xmlns:cx="http://schemas.microsoft.com/office/drawing/2014/chartex" xmlns:cx1="http://schemas.microsoft.com/office/drawing/2015/9/8/chartex" xmlns:cx2="http://schemas.microsoft.com/office/drawing/2015/10/21/chartex" xmlns:cx3="http://schemas.microsoft.com/office/drawing/2016/5/9/chartex" xmlns:cx4="http://schemas.microsoft.com/office/drawing/2016/5/10/chartex" xmlns:cx5="http://schemas.microsoft.com/office/drawing/2016/5/11/chartex" xmlns:cx6="http://schemas.microsoft.com/office/drawing/2016/5/12/chartex" xmlns:cx7="http://schemas.microsoft.com/office/drawing/2016/5/13/chartex" xmlns:cx8="http://schemas.microsoft.com/office/drawing/2016/5/14/chartex" xmlns:mc="http://schemas.openxmlformats.org/markup-compatibility/2006" xmlns:aink="http://schemas.microsoft.com/office/drawing/2016/ink" xmlns:am3d="http://schemas.microsoft.com/office/drawing/2017/model3d" xmlns:o="urn:schemas-microsoft-com:office:office" xmlns:r="http://schemas.openxmlformats.org/officeDocument/2006/relationships" xmlns:m="http://schemas.openxmlformats.org/officeDocument/2006/math" xmlns:v="urn:schemas-microsoft-com:vml" xmlns:wp14="http://schemas.microsoft.com/office/word/2010/wordprocessingDrawing" xmlns:wp="http://schemas.openxmlformats.org/drawingml/2006/wordprocessingDrawing" xmlns:w10="urn:schemas-microsoft-com:office:word" xmlns:w="http://schemas.openxmlformats.org/wordprocessingml/2006/main" xmlns:w14="http://schemas.microsoft.com/office/word/2010/wordml" xmlns:w15="http://schemas.microsoft.com/office/word/2012/wordml" xmlns:w16cex="http://schemas.microsoft.com/office/word/2018/wordml/cex" xmlns:w16cid="http://schemas.microsoft.com/office/word/2016/wordml/cid" xmlns:w16="http://schemas.microsoft.com/office/word/2018/wordml" xmlns:w16se="http://schemas.microsoft.com/office/word/2015/wordml/symex" xmlns:wpg="http://schemas.microsoft.com/office/word/2010/wordprocessingGroup" xmlns:wpi="http://schemas.microsoft.com/office/word/2010/wordprocessingInk" xmlns:wne="http://schemas.microsoft.com/office/word/2006/wordml" xmlns:wps="http://schemas.microsoft.com/office/word/2010/wordprocessingShape" mc:Ignorable="w14 w15 w16se w16cid w16 w16cex wp14">
+<w:document xmlns:wpc="http://schemas.microsoft.com/office/word/2010/wordprocessingCanvas" xmlns:cx="http://schemas.microsoft.com/office/drawing/2014/chartex" xmlns:cx1="http://schemas.microsoft.com/office/drawing/2015/9/8/chartex" xmlns:cx2="http://schemas.microsoft.com/office/drawing/2015/10/21/chartex" xmlns:cx3="http://schemas.microsoft.com/office/drawing/2016/5/9/chartex" xmlns:cx4="http://schemas.microsoft.com/office/drawing/2016/5/10/chartex" xmlns:cx5="http://schemas.microsoft.com/office/drawing/2016/5/11/chartex" xmlns:cx6="http://schemas.microsoft.com/office/drawing/2016/5/12/chartex" xmlns:cx7="http://schemas.microsoft.com/office/drawing/2016/5/13/chartex" xmlns:cx8="http://schemas.microsoft.com/office/drawing/2016/5/14/chartex" xmlns:mc="http://schemas.openxmlformats.org/markup-compatibility/2006" xmlns:aink="http://schemas.microsoft.com/office/drawing/2016/ink" xmlns:am3d="http://schemas.microsoft.com/office/drawing/2017/model3d" xmlns:o="urn:schemas-microsoft-com:office:office" xmlns:r="http://schemas.openxmlformats.org/officeDocument/2006/relationships" xmlns:m="http://schemas.openxmlformats.org/officeDocument/2006/math" xmlns:v="urn:schemas-microsoft-com:vml" xmlns:wp14="http://schemas.microsoft.com/office/word/2010/wordprocessingDrawing" xmlns:wp="http://schemas.openxmlformats.org/drawingml/2006/wordprocessingDrawing" xmlns:w10="urn:schemas-microsoft-com:office:word" xmlns:w="http://schemas.openxmlformats.org/wordprocessingml/2006/main" xmlns:w14="http://schemas.microsoft.com/office/word/2010/wordml" xmlns:w15="http://schemas.microsoft.com/office/word/2012/wordml" xmlns:w16cex="http://schemas.microsoft.com/office/word/2018/wordml/cex" xmlns:w16cid="http://schemas.microsoft.com/office/word/2016/wordml/cid" xmlns:w16="http://schemas.microsoft.com/office/word/2018/wordml" xmlns:w16sdtdh="http://schemas.microsoft.com/office/word/2020/wordml/sdtdatahash" xmlns:w16se="http://schemas.microsoft.com/office/word/2015/wordml/symex" xmlns:wpg="http://schemas.microsoft.com/office/word/2010/wordprocessingGroup" xmlns:wpi="http://schemas.microsoft.com/office/word/2010/wordprocessingInk" xmlns:wne="http://schemas.microsoft.com/office/word/2006/wordml" xmlns:wps="http://schemas.microsoft.com/office/word/2010/wordprocessingShape" mc:Ignorable="w14 w15 w16se w16cid w16 w16cex w16sdtdh wp14">
   <w:body>
     <w:p/>
     <w:p/>
@@ -2542,18 +2542,18 @@
         <w:pStyle w:val="Heading1"/>
       </w:pPr>
       <w:bookmarkStart w:id="0" w:name="_Toc482364040"/>
-      <w:bookmarkStart w:id="1" w:name="_Toc447802411"/>
-      <w:bookmarkStart w:id="2" w:name="_Toc448148742"/>
-      <w:bookmarkStart w:id="3" w:name="_Toc448148819"/>
-      <w:bookmarkStart w:id="4" w:name="_Toc448220837"/>
-      <w:bookmarkStart w:id="5" w:name="_Toc448404022"/>
-      <w:bookmarkStart w:id="6" w:name="_Toc41556869"/>
+      <w:bookmarkStart w:id="1" w:name="_Toc41556869"/>
+      <w:bookmarkStart w:id="2" w:name="_Toc447802411"/>
+      <w:bookmarkStart w:id="3" w:name="_Toc448148742"/>
+      <w:bookmarkStart w:id="4" w:name="_Toc448148819"/>
+      <w:bookmarkStart w:id="5" w:name="_Toc448220837"/>
+      <w:bookmarkStart w:id="6" w:name="_Toc448404022"/>
       <w:r>
         <w:lastRenderedPageBreak/>
         <w:t>Revision History</w:t>
       </w:r>
       <w:bookmarkEnd w:id="0"/>
-      <w:bookmarkEnd w:id="6"/>
+      <w:bookmarkEnd w:id="1"/>
     </w:p>
     <w:tbl>
       <w:tblPr>
@@ -3061,6 +3061,79 @@
           </w:p>
         </w:tc>
       </w:tr>
+      <w:tr>
+        <w:tc>
+          <w:tcPr>
+            <w:cnfStyle w:val="001000000000" w:firstRow="0" w:lastRow="0" w:firstColumn="1" w:lastColumn="0" w:oddVBand="0" w:evenVBand="0" w:oddHBand="0" w:evenHBand="0" w:firstRowFirstColumn="0" w:firstRowLastColumn="0" w:lastRowFirstColumn="0" w:lastRowLastColumn="0"/>
+            <w:tcW w:w="2337" w:type="dxa"/>
+          </w:tcPr>
+          <w:p>
+            <w:pPr>
+              <w:spacing w:after="0" w:line="240" w:lineRule="auto"/>
+            </w:pPr>
+            <w:r>
+              <w:t>1</w:t>
+            </w:r>
+            <w:r>
+              <w:t>/</w:t>
+            </w:r>
+            <w:r>
+              <w:t>5</w:t>
+            </w:r>
+            <w:r>
+              <w:t>/202</w:t>
+            </w:r>
+            <w:r>
+              <w:t>2</w:t>
+            </w:r>
+          </w:p>
+        </w:tc>
+        <w:tc>
+          <w:tcPr>
+            <w:tcW w:w="1978" w:type="dxa"/>
+          </w:tcPr>
+          <w:p>
+            <w:pPr>
+              <w:spacing w:after="0" w:line="240" w:lineRule="auto"/>
+              <w:cnfStyle w:val="000000000000" w:firstRow="0" w:lastRow="0" w:firstColumn="0" w:lastColumn="0" w:oddVBand="0" w:evenVBand="0" w:oddHBand="0" w:evenHBand="0" w:firstRowFirstColumn="0" w:firstRowLastColumn="0" w:lastRowFirstColumn="0" w:lastRowLastColumn="0"/>
+            </w:pPr>
+            <w:r>
+              <w:t>2.0</w:t>
+            </w:r>
+          </w:p>
+        </w:tc>
+        <w:tc>
+          <w:tcPr>
+            <w:tcW w:w="2697" w:type="dxa"/>
+          </w:tcPr>
+          <w:p>
+            <w:pPr>
+              <w:spacing w:after="0" w:line="240" w:lineRule="auto"/>
+              <w:cnfStyle w:val="000000000000" w:firstRow="0" w:lastRow="0" w:firstColumn="0" w:lastColumn="0" w:oddVBand="0" w:evenVBand="0" w:oddHBand="0" w:evenHBand="0" w:firstRowFirstColumn="0" w:firstRowLastColumn="0" w:lastRowFirstColumn="0" w:lastRowLastColumn="0"/>
+            </w:pPr>
+            <w:r>
+              <w:t xml:space="preserve">Update for version </w:t>
+            </w:r>
+            <w:r>
+              <w:t>8</w:t>
+            </w:r>
+          </w:p>
+        </w:tc>
+        <w:tc>
+          <w:tcPr>
+            <w:tcW w:w="2338" w:type="dxa"/>
+          </w:tcPr>
+          <w:p>
+            <w:pPr>
+              <w:spacing w:after="0" w:line="240" w:lineRule="auto"/>
+              <w:cnfStyle w:val="000000000000" w:firstRow="0" w:lastRow="0" w:firstColumn="0" w:lastColumn="0" w:oddVBand="0" w:evenVBand="0" w:oddHBand="0" w:evenHBand="0" w:firstRowFirstColumn="0" w:firstRowLastColumn="0" w:lastRowFirstColumn="0" w:lastRowLastColumn="0"/>
+            </w:pPr>
+            <w:r>
+              <w:t>Troy Walsh</w:t>
+            </w:r>
+          </w:p>
+        </w:tc>
+      </w:tr>
     </w:tbl>
     <w:p>
       <w:pPr>
@@ -3085,11 +3158,11 @@
         <w:lastRenderedPageBreak/>
         <w:t>Introduction</w:t>
       </w:r>
-      <w:bookmarkEnd w:id="1"/>
       <w:bookmarkEnd w:id="2"/>
       <w:bookmarkEnd w:id="3"/>
       <w:bookmarkEnd w:id="4"/>
       <w:bookmarkEnd w:id="5"/>
+      <w:bookmarkEnd w:id="6"/>
       <w:bookmarkEnd w:id="7"/>
     </w:p>
     <w:p>
@@ -3114,7 +3187,22 @@
     </w:p>
     <w:p>
       <w:r>
-        <w:t>This document will cover the architectural design of the MAQS (Magenic Automation Quick-Start) Framework and its overall implementation.</w:t>
+        <w:t>This document will cover the architectural design of the MAQS (</w:t>
+      </w:r>
+      <w:r>
+        <w:t>M</w:t>
+      </w:r>
+      <w:r>
+        <w:t xml:space="preserve">odular </w:t>
+      </w:r>
+      <w:r>
+        <w:t xml:space="preserve">Automation Quick-Start) </w:t>
+      </w:r>
+      <w:r>
+        <w:t>f</w:t>
+      </w:r>
+      <w:r>
+        <w:t>ramework and its overall implementation.</w:t>
       </w:r>
     </w:p>
     <w:p>
@@ -3202,16 +3290,16 @@
       <w:pPr>
         <w:pStyle w:val="Heading2"/>
       </w:pPr>
-      <w:bookmarkStart w:id="27" w:name="_Toc447802427"/>
-      <w:bookmarkStart w:id="28" w:name="_Toc448148759"/>
-      <w:bookmarkStart w:id="29" w:name="_Toc448148836"/>
-      <w:bookmarkStart w:id="30" w:name="_Toc448220854"/>
-      <w:bookmarkStart w:id="31" w:name="_Toc448404039"/>
-      <w:bookmarkStart w:id="32" w:name="_Toc41556875"/>
+      <w:bookmarkStart w:id="27" w:name="_Toc41556875"/>
+      <w:bookmarkStart w:id="28" w:name="_Toc447802427"/>
+      <w:bookmarkStart w:id="29" w:name="_Toc448148759"/>
+      <w:bookmarkStart w:id="30" w:name="_Toc448148836"/>
+      <w:bookmarkStart w:id="31" w:name="_Toc448220854"/>
+      <w:bookmarkStart w:id="32" w:name="_Toc448404039"/>
       <w:r>
         <w:t>Development team</w:t>
       </w:r>
-      <w:bookmarkEnd w:id="32"/>
+      <w:bookmarkEnd w:id="27"/>
     </w:p>
     <w:p>
       <w:r>
@@ -3221,11 +3309,22 @@
         <w:t xml:space="preserve"> </w:t>
       </w:r>
       <w:r>
-        <w:t>by Magenic</w:t>
-      </w:r>
-      <w:r>
-        <w:t>’s</w:t>
-      </w:r>
+        <w:t xml:space="preserve">by </w:t>
+      </w:r>
+      <w:r>
+        <w:t xml:space="preserve">Cognizant </w:t>
+      </w:r>
+      <w:proofErr w:type="spellStart"/>
+      <w:r>
+        <w:t>Softvision</w:t>
+      </w:r>
+      <w:r>
+        <w:t>’</w:t>
+      </w:r>
+      <w:r>
+        <w:t>s</w:t>
+      </w:r>
+      <w:proofErr w:type="spellEnd"/>
       <w:r>
         <w:t xml:space="preserve"> Q</w:t>
       </w:r>
@@ -3301,10 +3400,16 @@
     </w:p>
     <w:p>
       <w:r>
-        <w:t>Magenic</w:t>
-      </w:r>
-      <w:r>
-        <w:t xml:space="preserve"> maintains multiple resources which allow use to test MAQS.  These test entities are what Magenic leverages for unit testing the framework.  These entities are largely managed in </w:t>
+        <w:t>Cognizant Softvision</w:t>
+      </w:r>
+      <w:r>
+        <w:t xml:space="preserve"> maintains multiple resources which allow use to test MAQS.  These test entities are what </w:t>
+      </w:r>
+      <w:r>
+        <w:t>Cognizant Softvision</w:t>
+      </w:r>
+      <w:r>
+        <w:t xml:space="preserve"> leverages for unit testing the framework.  These entities are largely managed in </w:t>
       </w:r>
       <w:r>
         <w:t>Azure DevOps</w:t>
@@ -3358,17 +3463,17 @@
       <w:bookmarkStart w:id="37" w:name="_Toc448148835"/>
       <w:bookmarkStart w:id="38" w:name="_Toc448220853"/>
       <w:bookmarkStart w:id="39" w:name="_Toc448404037"/>
-      <w:bookmarkStart w:id="40" w:name="_Toc447802419"/>
-      <w:bookmarkStart w:id="41" w:name="_Toc448148750"/>
-      <w:bookmarkStart w:id="42" w:name="_Toc448148827"/>
-      <w:bookmarkStart w:id="43" w:name="_Toc448220845"/>
-      <w:bookmarkStart w:id="44" w:name="_Toc448404030"/>
-      <w:bookmarkStart w:id="45" w:name="_Toc41556878"/>
-      <w:bookmarkEnd w:id="27"/>
+      <w:bookmarkStart w:id="40" w:name="_Toc41556878"/>
+      <w:bookmarkStart w:id="41" w:name="_Toc447802419"/>
+      <w:bookmarkStart w:id="42" w:name="_Toc448148750"/>
+      <w:bookmarkStart w:id="43" w:name="_Toc448148827"/>
+      <w:bookmarkStart w:id="44" w:name="_Toc448220845"/>
+      <w:bookmarkStart w:id="45" w:name="_Toc448404030"/>
       <w:bookmarkEnd w:id="28"/>
       <w:bookmarkEnd w:id="29"/>
       <w:bookmarkEnd w:id="30"/>
       <w:bookmarkEnd w:id="31"/>
+      <w:bookmarkEnd w:id="32"/>
       <w:r>
         <w:t>Unit Tests</w:t>
       </w:r>
@@ -3377,7 +3482,7 @@
       <w:bookmarkEnd w:id="37"/>
       <w:bookmarkEnd w:id="38"/>
       <w:bookmarkEnd w:id="39"/>
-      <w:bookmarkEnd w:id="45"/>
+      <w:bookmarkEnd w:id="40"/>
     </w:p>
     <w:p>
       <w:r>
@@ -3398,11 +3503,11 @@
       <w:r>
         <w:t>Coding standards</w:t>
       </w:r>
-      <w:bookmarkEnd w:id="40"/>
       <w:bookmarkEnd w:id="41"/>
       <w:bookmarkEnd w:id="42"/>
       <w:bookmarkEnd w:id="43"/>
       <w:bookmarkEnd w:id="44"/>
+      <w:bookmarkEnd w:id="45"/>
       <w:bookmarkEnd w:id="46"/>
     </w:p>
     <w:p>
@@ -3534,24 +3639,24 @@
       <w:pPr>
         <w:pStyle w:val="Heading3"/>
       </w:pPr>
-      <w:bookmarkStart w:id="59" w:name="_Toc447802418"/>
-      <w:bookmarkStart w:id="60" w:name="_Toc448148749"/>
-      <w:bookmarkStart w:id="61" w:name="_Toc448148826"/>
-      <w:bookmarkStart w:id="62" w:name="_Toc448220844"/>
-      <w:bookmarkStart w:id="63" w:name="_Toc448404029"/>
-      <w:bookmarkStart w:id="64" w:name="_Toc447802417"/>
-      <w:bookmarkStart w:id="65" w:name="_Toc448148748"/>
-      <w:bookmarkStart w:id="66" w:name="_Toc448148825"/>
-      <w:bookmarkStart w:id="67" w:name="_Toc448220843"/>
-      <w:bookmarkStart w:id="68" w:name="_Toc448404028"/>
-      <w:bookmarkStart w:id="69" w:name="_Toc41556882"/>
+      <w:bookmarkStart w:id="59" w:name="_Toc41556882"/>
+      <w:bookmarkStart w:id="60" w:name="_Toc447802418"/>
+      <w:bookmarkStart w:id="61" w:name="_Toc448148749"/>
+      <w:bookmarkStart w:id="62" w:name="_Toc448148826"/>
+      <w:bookmarkStart w:id="63" w:name="_Toc448220844"/>
+      <w:bookmarkStart w:id="64" w:name="_Toc448404029"/>
+      <w:bookmarkStart w:id="65" w:name="_Toc447802417"/>
+      <w:bookmarkStart w:id="66" w:name="_Toc448148748"/>
+      <w:bookmarkStart w:id="67" w:name="_Toc448148825"/>
+      <w:bookmarkStart w:id="68" w:name="_Toc448220843"/>
+      <w:bookmarkStart w:id="69" w:name="_Toc448404028"/>
       <w:r>
         <w:t>Modula</w:t>
       </w:r>
       <w:r>
         <w:t>r</w:t>
       </w:r>
-      <w:bookmarkEnd w:id="69"/>
+      <w:bookmarkEnd w:id="59"/>
     </w:p>
     <w:p>
       <w:r>
@@ -3614,11 +3719,11 @@
         <w:pStyle w:val="Heading3"/>
       </w:pPr>
       <w:bookmarkStart w:id="71" w:name="_Toc41556884"/>
-      <w:bookmarkEnd w:id="59"/>
       <w:bookmarkEnd w:id="60"/>
       <w:bookmarkEnd w:id="61"/>
       <w:bookmarkEnd w:id="62"/>
       <w:bookmarkEnd w:id="63"/>
+      <w:bookmarkEnd w:id="64"/>
       <w:r>
         <w:t>CI/CD/CT</w:t>
       </w:r>
@@ -3809,7 +3914,19 @@
           <w:rPr>
             <w:rStyle w:val="Hyperlink"/>
           </w:rPr>
-          <w:t>page object model</w:t>
+          <w:t>page obj</w:t>
+        </w:r>
+        <w:r>
+          <w:rPr>
+            <w:rStyle w:val="Hyperlink"/>
+          </w:rPr>
+          <w:t>e</w:t>
+        </w:r>
+        <w:r>
+          <w:rPr>
+            <w:rStyle w:val="Hyperlink"/>
+          </w:rPr>
+          <w:t>ct model</w:t>
         </w:r>
       </w:hyperlink>
       <w:r>
@@ -3824,11 +3941,11 @@
         <w:pStyle w:val="Heading3"/>
       </w:pPr>
       <w:bookmarkStart w:id="86" w:name="_Toc41556888"/>
-      <w:bookmarkEnd w:id="64"/>
       <w:bookmarkEnd w:id="65"/>
       <w:bookmarkEnd w:id="66"/>
       <w:bookmarkEnd w:id="67"/>
       <w:bookmarkEnd w:id="68"/>
+      <w:bookmarkEnd w:id="69"/>
       <w:r>
         <w:t>Open</w:t>
       </w:r>
@@ -3903,7 +4020,7 @@
             <w:sz w:val="18"/>
             <w:szCs w:val="18"/>
           </w:rPr>
-          <w:t>http://magenicautomation.azurewebsites.net/content/license.txt</w:t>
+          <w:t>https://github.com/CognizantOpenSource/maqs-dotnet/blob/main/LICENSE</w:t>
         </w:r>
       </w:hyperlink>
       <w:r>
@@ -3911,7 +4028,14 @@
           <w:sz w:val="18"/>
           <w:szCs w:val="18"/>
         </w:rPr>
-        <w:t xml:space="preserve"> - MIT</w:t>
+        <w:t xml:space="preserve"> </w:t>
+      </w:r>
+      <w:r>
+        <w:rPr>
+          <w:sz w:val="18"/>
+          <w:szCs w:val="18"/>
+        </w:rPr>
+        <w:t>- MIT</w:t>
       </w:r>
     </w:p>
     <w:p>
@@ -3931,9 +4055,503 @@
           <w:sz w:val="18"/>
           <w:szCs w:val="18"/>
         </w:rPr>
+        <w:t xml:space="preserve">Selenium: </w:t>
+      </w:r>
+      <w:hyperlink r:id="rId14" w:history="1">
+        <w:r>
+          <w:rPr>
+            <w:rStyle w:val="Hyperlink"/>
+            <w:sz w:val="18"/>
+            <w:szCs w:val="18"/>
+          </w:rPr>
+          <w:t>http://www.apache.org/licenses/LICENSE-2.0</w:t>
+        </w:r>
+      </w:hyperlink>
+      <w:r>
+        <w:rPr>
+          <w:sz w:val="18"/>
+          <w:szCs w:val="18"/>
+        </w:rPr>
+        <w:t xml:space="preserve"> - Apache 2</w:t>
+      </w:r>
+    </w:p>
+    <w:p>
+      <w:pPr>
+        <w:pStyle w:val="ListParagraph"/>
+        <w:numPr>
+          <w:ilvl w:val="0"/>
+          <w:numId w:val="6"/>
+        </w:numPr>
+        <w:rPr>
+          <w:sz w:val="18"/>
+          <w:szCs w:val="18"/>
+        </w:rPr>
+      </w:pPr>
+      <w:r>
+        <w:rPr>
+          <w:sz w:val="18"/>
+          <w:szCs w:val="18"/>
+        </w:rPr>
+        <w:t xml:space="preserve">Selenium.Axe: </w:t>
+      </w:r>
+      <w:hyperlink r:id="rId15" w:history="1">
+        <w:r>
+          <w:rPr>
+            <w:rStyle w:val="Hyperlink"/>
+            <w:sz w:val="18"/>
+            <w:szCs w:val="18"/>
+          </w:rPr>
+          <w:t>https://raw.githubusercontent.com/TroyWalshProf/SeleniumAxeDotnet/master/LICENSE</w:t>
+        </w:r>
+      </w:hyperlink>
+      <w:r>
+        <w:rPr>
+          <w:sz w:val="18"/>
+          <w:szCs w:val="18"/>
+        </w:rPr>
+        <w:t xml:space="preserve"> - MIT</w:t>
+      </w:r>
+    </w:p>
+    <w:p>
+      <w:pPr>
+        <w:pStyle w:val="ListParagraph"/>
+        <w:numPr>
+          <w:ilvl w:val="0"/>
+          <w:numId w:val="6"/>
+        </w:numPr>
+        <w:rPr>
+          <w:sz w:val="18"/>
+          <w:szCs w:val="18"/>
+        </w:rPr>
+      </w:pPr>
+      <w:r>
+        <w:rPr>
+          <w:sz w:val="18"/>
+          <w:szCs w:val="18"/>
+        </w:rPr>
+        <w:t xml:space="preserve">Appium: </w:t>
+      </w:r>
+      <w:hyperlink r:id="rId16" w:history="1">
+        <w:r>
+          <w:rPr>
+            <w:rStyle w:val="Hyperlink"/>
+            <w:sz w:val="18"/>
+            <w:szCs w:val="18"/>
+          </w:rPr>
+          <w:t>https://raw.githubusercontent.com/appium/appium-dotnet-driver/master/LICENSE</w:t>
+        </w:r>
+      </w:hyperlink>
+      <w:r>
+        <w:rPr>
+          <w:sz w:val="18"/>
+          <w:szCs w:val="18"/>
+        </w:rPr>
+        <w:t xml:space="preserve"> - Apache 2</w:t>
+      </w:r>
+    </w:p>
+    <w:p>
+      <w:pPr>
+        <w:pStyle w:val="ListParagraph"/>
+        <w:numPr>
+          <w:ilvl w:val="0"/>
+          <w:numId w:val="6"/>
+        </w:numPr>
+        <w:rPr>
+          <w:sz w:val="18"/>
+          <w:szCs w:val="18"/>
+          <w:lang w:val="fr-FR"/>
+        </w:rPr>
+      </w:pPr>
+      <w:proofErr w:type="spellStart"/>
+      <w:proofErr w:type="gramStart"/>
+      <w:r>
+        <w:rPr>
+          <w:sz w:val="18"/>
+          <w:szCs w:val="18"/>
+          <w:lang w:val="fr-FR"/>
+        </w:rPr>
+        <w:t>Dapper</w:t>
+      </w:r>
+      <w:proofErr w:type="spellEnd"/>
+      <w:r>
+        <w:rPr>
+          <w:sz w:val="18"/>
+          <w:szCs w:val="18"/>
+          <w:lang w:val="fr-FR"/>
+        </w:rPr>
+        <w:t>:</w:t>
+      </w:r>
+      <w:proofErr w:type="gramEnd"/>
+      <w:r>
+        <w:rPr>
+          <w:sz w:val="18"/>
+          <w:szCs w:val="18"/>
+          <w:lang w:val="fr-FR"/>
+        </w:rPr>
+        <w:t xml:space="preserve"> </w:t>
+      </w:r>
+      <w:hyperlink r:id="rId17" w:history="1">
+        <w:r>
+          <w:rPr>
+            <w:rStyle w:val="Hyperlink"/>
+            <w:sz w:val="18"/>
+            <w:szCs w:val="18"/>
+            <w:lang w:val="fr-FR"/>
+          </w:rPr>
+          <w:t xml:space="preserve">https://raw.githubusercontent.com/StackExchange/Dapper/master/License.txt </w:t>
+        </w:r>
+      </w:hyperlink>
+      <w:r>
+        <w:rPr>
+          <w:sz w:val="18"/>
+          <w:szCs w:val="18"/>
+          <w:lang w:val="fr-FR"/>
+        </w:rPr>
+        <w:t>- Apache 2</w:t>
+      </w:r>
+    </w:p>
+    <w:p>
+      <w:pPr>
+        <w:pStyle w:val="ListParagraph"/>
+        <w:numPr>
+          <w:ilvl w:val="0"/>
+          <w:numId w:val="6"/>
+        </w:numPr>
+        <w:rPr>
+          <w:sz w:val="18"/>
+          <w:szCs w:val="18"/>
+        </w:rPr>
+      </w:pPr>
+      <w:r>
+        <w:rPr>
+          <w:sz w:val="18"/>
+          <w:szCs w:val="18"/>
+        </w:rPr>
+        <w:t>MongoDB</w:t>
+      </w:r>
+      <w:r>
+        <w:rPr>
+          <w:sz w:val="18"/>
+          <w:szCs w:val="18"/>
+        </w:rPr>
+        <w:t xml:space="preserve">: </w:t>
+      </w:r>
+      <w:hyperlink r:id="rId18" w:history="1">
+        <w:r>
+          <w:rPr>
+            <w:rStyle w:val="Hyperlink"/>
+            <w:sz w:val="18"/>
+            <w:szCs w:val="18"/>
+          </w:rPr>
+          <w:t>https://www.nuget.org/packages/MongoDB.Bson/2.10.4/License</w:t>
+        </w:r>
+      </w:hyperlink>
+      <w:r>
+        <w:rPr>
+          <w:sz w:val="18"/>
+          <w:szCs w:val="18"/>
+        </w:rPr>
+        <w:t xml:space="preserve"> </w:t>
+      </w:r>
+      <w:r>
+        <w:rPr>
+          <w:sz w:val="18"/>
+          <w:szCs w:val="18"/>
+        </w:rPr>
+        <w:t>- Apache 2</w:t>
+      </w:r>
+    </w:p>
+    <w:p>
+      <w:pPr>
+        <w:pStyle w:val="ListParagraph"/>
+        <w:numPr>
+          <w:ilvl w:val="0"/>
+          <w:numId w:val="6"/>
+        </w:numPr>
+        <w:rPr>
+          <w:sz w:val="18"/>
+          <w:szCs w:val="18"/>
+        </w:rPr>
+      </w:pPr>
+      <w:r>
+        <w:rPr>
+          <w:sz w:val="18"/>
+          <w:szCs w:val="18"/>
+        </w:rPr>
+        <w:t xml:space="preserve">Microsoft ASP.NET Web API Client </w:t>
+      </w:r>
+      <w:hyperlink r:id="rId19" w:history="1">
+        <w:r>
+          <w:rPr>
+            <w:rStyle w:val="Hyperlink"/>
+            <w:sz w:val="18"/>
+            <w:szCs w:val="18"/>
+          </w:rPr>
+          <w:t>https://github.com/aspnet/AspNetWebStack/blob/master/LICENSE.txt</w:t>
+        </w:r>
+      </w:hyperlink>
+      <w:r>
+        <w:t xml:space="preserve"> </w:t>
+      </w:r>
+      <w:r>
+        <w:rPr>
+          <w:sz w:val="18"/>
+          <w:szCs w:val="18"/>
+        </w:rPr>
+        <w:t>- Apache 2</w:t>
+      </w:r>
+    </w:p>
+    <w:p>
+      <w:pPr>
+        <w:pStyle w:val="ListParagraph"/>
+        <w:numPr>
+          <w:ilvl w:val="0"/>
+          <w:numId w:val="6"/>
+        </w:numPr>
+        <w:rPr>
+          <w:sz w:val="18"/>
+          <w:szCs w:val="18"/>
+        </w:rPr>
+      </w:pPr>
+      <w:r>
+        <w:rPr>
+          <w:sz w:val="18"/>
+          <w:szCs w:val="18"/>
+        </w:rPr>
+        <w:t xml:space="preserve">NUnit: </w:t>
+      </w:r>
+      <w:hyperlink r:id="rId20" w:history="1">
+        <w:r>
+          <w:rPr>
+            <w:rStyle w:val="Hyperlink"/>
+            <w:sz w:val="18"/>
+            <w:szCs w:val="18"/>
+          </w:rPr>
+          <w:t>http://nunit.org/nuget/nunit3-license.txt</w:t>
+        </w:r>
+      </w:hyperlink>
+      <w:r>
+        <w:rPr>
+          <w:sz w:val="18"/>
+          <w:szCs w:val="18"/>
+        </w:rPr>
+        <w:t xml:space="preserve"> - MIT</w:t>
+      </w:r>
+    </w:p>
+    <w:p>
+      <w:pPr>
+        <w:pStyle w:val="ListParagraph"/>
+        <w:numPr>
+          <w:ilvl w:val="0"/>
+          <w:numId w:val="6"/>
+        </w:numPr>
+        <w:rPr>
+          <w:sz w:val="18"/>
+          <w:szCs w:val="18"/>
+        </w:rPr>
+      </w:pPr>
+      <w:r>
+        <w:rPr>
+          <w:sz w:val="18"/>
+          <w:szCs w:val="18"/>
+        </w:rPr>
+        <w:t xml:space="preserve">MSTest V2: </w:t>
+      </w:r>
+      <w:hyperlink r:id="rId21" w:history="1">
+        <w:r>
+          <w:rPr>
+            <w:rStyle w:val="Hyperlink"/>
+            <w:sz w:val="18"/>
+            <w:szCs w:val="18"/>
+          </w:rPr>
+          <w:t>https://github.com/microsoft/testfx/blob/master/LICENSE.txt</w:t>
+        </w:r>
+      </w:hyperlink>
+      <w:r>
+        <w:rPr>
+          <w:sz w:val="18"/>
+          <w:szCs w:val="18"/>
+        </w:rPr>
+        <w:t xml:space="preserve"> - MIT</w:t>
+      </w:r>
+    </w:p>
+    <w:p>
+      <w:pPr>
+        <w:pStyle w:val="ListParagraph"/>
+        <w:numPr>
+          <w:ilvl w:val="0"/>
+          <w:numId w:val="6"/>
+        </w:numPr>
+        <w:rPr>
+          <w:sz w:val="18"/>
+          <w:szCs w:val="18"/>
+          <w:lang w:val="fr-FR"/>
+        </w:rPr>
+      </w:pPr>
+      <w:proofErr w:type="spellStart"/>
+      <w:r>
+        <w:rPr>
+          <w:sz w:val="18"/>
+          <w:szCs w:val="18"/>
+          <w:lang w:val="fr-FR"/>
+        </w:rPr>
+        <w:t>Dotnet</w:t>
+      </w:r>
+      <w:proofErr w:type="spellEnd"/>
+      <w:r>
+        <w:rPr>
+          <w:sz w:val="18"/>
+          <w:szCs w:val="18"/>
+          <w:lang w:val="fr-FR"/>
+        </w:rPr>
+        <w:t xml:space="preserve"> </w:t>
+      </w:r>
+      <w:proofErr w:type="gramStart"/>
+      <w:r>
+        <w:rPr>
+          <w:sz w:val="18"/>
+          <w:szCs w:val="18"/>
+          <w:lang w:val="fr-FR"/>
+        </w:rPr>
+        <w:t>Extensions:</w:t>
+      </w:r>
+      <w:proofErr w:type="gramEnd"/>
+      <w:r>
+        <w:rPr>
+          <w:sz w:val="18"/>
+          <w:szCs w:val="18"/>
+          <w:lang w:val="fr-FR"/>
+        </w:rPr>
+        <w:t xml:space="preserve"> </w:t>
+      </w:r>
+      <w:hyperlink r:id="rId22" w:history="1">
+        <w:r>
+          <w:rPr>
+            <w:rStyle w:val="Hyperlink"/>
+            <w:sz w:val="18"/>
+            <w:szCs w:val="18"/>
+            <w:lang w:val="fr-FR"/>
+          </w:rPr>
+          <w:t>https://github.com/dotnet/extensions/blob/master/LICENSE.txt</w:t>
+        </w:r>
+      </w:hyperlink>
+      <w:r>
+        <w:rPr>
+          <w:sz w:val="18"/>
+          <w:szCs w:val="18"/>
+          <w:lang w:val="fr-FR"/>
+        </w:rPr>
+        <w:t xml:space="preserve"> - MIT</w:t>
+      </w:r>
+    </w:p>
+    <w:p>
+      <w:pPr>
+        <w:pStyle w:val="ListParagraph"/>
+        <w:numPr>
+          <w:ilvl w:val="0"/>
+          <w:numId w:val="6"/>
+        </w:numPr>
+        <w:rPr>
+          <w:sz w:val="18"/>
+          <w:szCs w:val="18"/>
+        </w:rPr>
+      </w:pPr>
+      <w:r>
+        <w:rPr>
+          <w:sz w:val="18"/>
+          <w:szCs w:val="18"/>
+        </w:rPr>
+        <w:t xml:space="preserve">Dotnet Runtime: </w:t>
+      </w:r>
+      <w:hyperlink r:id="rId23" w:history="1">
+        <w:r>
+          <w:rPr>
+            <w:rStyle w:val="Hyperlink"/>
+            <w:sz w:val="18"/>
+            <w:szCs w:val="18"/>
+          </w:rPr>
+          <w:t>https://github.com/dotnet/runtime/blob/master/LICENSE.TXT</w:t>
+        </w:r>
+      </w:hyperlink>
+      <w:r>
+        <w:rPr>
+          <w:sz w:val="18"/>
+          <w:szCs w:val="18"/>
+        </w:rPr>
+        <w:t xml:space="preserve"> -</w:t>
+      </w:r>
+      <w:r>
+        <w:rPr>
+          <w:sz w:val="18"/>
+          <w:szCs w:val="18"/>
+        </w:rPr>
+        <w:t xml:space="preserve"> </w:t>
+      </w:r>
+      <w:r>
+        <w:rPr>
+          <w:sz w:val="18"/>
+          <w:szCs w:val="18"/>
+        </w:rPr>
+        <w:t>MIT</w:t>
+      </w:r>
+    </w:p>
+    <w:p>
+      <w:pPr>
+        <w:pStyle w:val="ListParagraph"/>
+        <w:numPr>
+          <w:ilvl w:val="0"/>
+          <w:numId w:val="6"/>
+        </w:numPr>
+        <w:rPr>
+          <w:sz w:val="18"/>
+          <w:szCs w:val="18"/>
+        </w:rPr>
+      </w:pPr>
+      <w:r>
+        <w:rPr>
+          <w:sz w:val="18"/>
+          <w:szCs w:val="18"/>
+        </w:rPr>
+        <w:t xml:space="preserve">Dotnet Standard: </w:t>
+      </w:r>
+      <w:hyperlink r:id="rId24" w:history="1">
+        <w:r>
+          <w:rPr>
+            <w:rStyle w:val="Hyperlink"/>
+            <w:sz w:val="18"/>
+            <w:szCs w:val="18"/>
+          </w:rPr>
+          <w:t>https://github.com/dotnet/standard/blob/master/LICENSE.TXT</w:t>
+        </w:r>
+      </w:hyperlink>
+      <w:r>
+        <w:rPr>
+          <w:sz w:val="18"/>
+          <w:szCs w:val="18"/>
+        </w:rPr>
+        <w:t xml:space="preserve"> - MIT</w:t>
+      </w:r>
+    </w:p>
+    <w:p>
+      <w:pPr>
+        <w:pStyle w:val="ListParagraph"/>
+        <w:numPr>
+          <w:ilvl w:val="0"/>
+          <w:numId w:val="6"/>
+        </w:numPr>
+        <w:rPr>
+          <w:sz w:val="18"/>
+          <w:szCs w:val="18"/>
+        </w:rPr>
+      </w:pPr>
+      <w:r>
+        <w:rPr>
+          <w:sz w:val="18"/>
+          <w:szCs w:val="18"/>
+        </w:rPr>
         <w:t xml:space="preserve">Json.NET: </w:t>
       </w:r>
-      <w:hyperlink r:id="rId14" w:history="1">
+      <w:hyperlink r:id="rId25" w:history="1">
         <w:r>
           <w:rPr>
             <w:rStyle w:val="Hyperlink"/>
@@ -3963,14 +4581,23 @@
           <w:szCs w:val="18"/>
         </w:rPr>
       </w:pPr>
+      <w:proofErr w:type="spellStart"/>
       <w:r>
         <w:rPr>
           <w:sz w:val="18"/>
           <w:szCs w:val="18"/>
         </w:rPr>
-        <w:t xml:space="preserve">MailKit: </w:t>
-      </w:r>
-      <w:hyperlink r:id="rId15" w:history="1">
+        <w:t>MailKit</w:t>
+      </w:r>
+      <w:proofErr w:type="spellEnd"/>
+      <w:r>
+        <w:rPr>
+          <w:sz w:val="18"/>
+          <w:szCs w:val="18"/>
+        </w:rPr>
+        <w:t xml:space="preserve">: </w:t>
+      </w:r>
+      <w:hyperlink r:id="rId26" w:history="1">
         <w:r>
           <w:rPr>
             <w:rStyle w:val="Hyperlink"/>
@@ -4005,431 +4632,7 @@
           <w:sz w:val="18"/>
           <w:szCs w:val="18"/>
         </w:rPr>
-        <w:t xml:space="preserve">Selenium: </w:t>
-      </w:r>
-      <w:hyperlink r:id="rId16" w:history="1">
-        <w:r>
-          <w:rPr>
-            <w:rStyle w:val="Hyperlink"/>
-            <w:sz w:val="18"/>
-            <w:szCs w:val="18"/>
-          </w:rPr>
-          <w:t>http://www.apache.org/licenses/LICENSE-2.0</w:t>
-        </w:r>
-      </w:hyperlink>
-      <w:r>
-        <w:rPr>
-          <w:sz w:val="18"/>
-          <w:szCs w:val="18"/>
-        </w:rPr>
-        <w:t xml:space="preserve"> - Apache 2</w:t>
-      </w:r>
-    </w:p>
-    <w:p>
-      <w:pPr>
-        <w:pStyle w:val="ListParagraph"/>
-        <w:numPr>
-          <w:ilvl w:val="0"/>
-          <w:numId w:val="6"/>
-        </w:numPr>
-        <w:rPr>
-          <w:sz w:val="18"/>
-          <w:szCs w:val="18"/>
-        </w:rPr>
-      </w:pPr>
-      <w:r>
-        <w:rPr>
-          <w:sz w:val="18"/>
-          <w:szCs w:val="18"/>
-        </w:rPr>
-        <w:t xml:space="preserve">Selenium.Axe: </w:t>
-      </w:r>
-      <w:hyperlink r:id="rId17" w:history="1">
-        <w:r>
-          <w:rPr>
-            <w:rStyle w:val="Hyperlink"/>
-            <w:sz w:val="18"/>
-            <w:szCs w:val="18"/>
-          </w:rPr>
-          <w:t>https://raw.githubusercontent.com/TroyWalshProf/SeleniumAxeDotnet/master/LICENSE</w:t>
-        </w:r>
-      </w:hyperlink>
-      <w:r>
-        <w:rPr>
-          <w:sz w:val="18"/>
-          <w:szCs w:val="18"/>
-        </w:rPr>
-        <w:t xml:space="preserve"> - MIT</w:t>
-      </w:r>
-    </w:p>
-    <w:p>
-      <w:pPr>
-        <w:pStyle w:val="ListParagraph"/>
-        <w:numPr>
-          <w:ilvl w:val="0"/>
-          <w:numId w:val="6"/>
-        </w:numPr>
-        <w:rPr>
-          <w:sz w:val="18"/>
-          <w:szCs w:val="18"/>
-        </w:rPr>
-      </w:pPr>
-      <w:r>
-        <w:rPr>
-          <w:sz w:val="18"/>
-          <w:szCs w:val="18"/>
-        </w:rPr>
-        <w:t xml:space="preserve">Appium: </w:t>
-      </w:r>
-      <w:hyperlink r:id="rId18" w:history="1">
-        <w:r>
-          <w:rPr>
-            <w:rStyle w:val="Hyperlink"/>
-            <w:sz w:val="18"/>
-            <w:szCs w:val="18"/>
-          </w:rPr>
-          <w:t>https://raw.githubusercontent.com/appium/appium-dotnet-driver/master/LICENSE</w:t>
-        </w:r>
-      </w:hyperlink>
-      <w:r>
-        <w:rPr>
-          <w:sz w:val="18"/>
-          <w:szCs w:val="18"/>
-        </w:rPr>
-        <w:t xml:space="preserve"> - Apache 2</w:t>
-      </w:r>
-    </w:p>
-    <w:p>
-      <w:pPr>
-        <w:pStyle w:val="ListParagraph"/>
-        <w:numPr>
-          <w:ilvl w:val="0"/>
-          <w:numId w:val="6"/>
-        </w:numPr>
-        <w:rPr>
-          <w:sz w:val="18"/>
-          <w:szCs w:val="18"/>
-        </w:rPr>
-      </w:pPr>
-      <w:r>
-        <w:rPr>
-          <w:sz w:val="18"/>
-          <w:szCs w:val="18"/>
-        </w:rPr>
-        <w:t xml:space="preserve">Dapper: </w:t>
-      </w:r>
-      <w:hyperlink r:id="rId19" w:history="1">
-        <w:r>
-          <w:rPr>
-            <w:rStyle w:val="Hyperlink"/>
-            <w:sz w:val="18"/>
-            <w:szCs w:val="18"/>
-          </w:rPr>
-          <w:t xml:space="preserve">https://raw.githubusercontent.com/StackExchange/Dapper/master/License.txt </w:t>
-        </w:r>
-      </w:hyperlink>
-      <w:r>
-        <w:rPr>
-          <w:sz w:val="18"/>
-          <w:szCs w:val="18"/>
-        </w:rPr>
-        <w:t>- Apache 2</w:t>
-      </w:r>
-    </w:p>
-    <w:p>
-      <w:pPr>
-        <w:pStyle w:val="ListParagraph"/>
-        <w:numPr>
-          <w:ilvl w:val="0"/>
-          <w:numId w:val="6"/>
-        </w:numPr>
-        <w:rPr>
-          <w:sz w:val="18"/>
-          <w:szCs w:val="18"/>
-        </w:rPr>
-      </w:pPr>
-      <w:r>
-        <w:rPr>
-          <w:sz w:val="18"/>
-          <w:szCs w:val="18"/>
-        </w:rPr>
-        <w:t>MongoDB</w:t>
-      </w:r>
-      <w:r>
-        <w:rPr>
-          <w:sz w:val="18"/>
-          <w:szCs w:val="18"/>
-        </w:rPr>
-        <w:t xml:space="preserve">: </w:t>
-      </w:r>
-      <w:hyperlink r:id="rId20" w:history="1">
-        <w:r>
-          <w:rPr>
-            <w:rStyle w:val="Hyperlink"/>
-            <w:sz w:val="18"/>
-            <w:szCs w:val="18"/>
-          </w:rPr>
-          <w:t>https://www.nuget.org/packages/MongoDB.Bson/2.10.4/License</w:t>
-        </w:r>
-      </w:hyperlink>
-      <w:r>
-        <w:rPr>
-          <w:sz w:val="18"/>
-          <w:szCs w:val="18"/>
-        </w:rPr>
-        <w:t xml:space="preserve"> </w:t>
-      </w:r>
-      <w:r>
-        <w:rPr>
-          <w:sz w:val="18"/>
-          <w:szCs w:val="18"/>
-        </w:rPr>
-        <w:t>- Apache 2</w:t>
-      </w:r>
-    </w:p>
-    <w:p>
-      <w:pPr>
-        <w:pStyle w:val="ListParagraph"/>
-        <w:numPr>
-          <w:ilvl w:val="0"/>
-          <w:numId w:val="6"/>
-        </w:numPr>
-        <w:rPr>
-          <w:sz w:val="18"/>
-          <w:szCs w:val="18"/>
-        </w:rPr>
-      </w:pPr>
-      <w:r>
-        <w:rPr>
-          <w:sz w:val="18"/>
-          <w:szCs w:val="18"/>
-        </w:rPr>
-        <w:t xml:space="preserve">Microsoft ASP.NET Web API Client </w:t>
-      </w:r>
-      <w:hyperlink r:id="rId21" w:history="1">
-        <w:r>
-          <w:rPr>
-            <w:rStyle w:val="Hyperlink"/>
-            <w:sz w:val="18"/>
-            <w:szCs w:val="18"/>
-          </w:rPr>
-          <w:t>https://github.com/aspnet/AspNetWebStack/blob/master/LICENSE.txt</w:t>
-        </w:r>
-      </w:hyperlink>
-      <w:r>
-        <w:t xml:space="preserve"> </w:t>
-      </w:r>
-      <w:r>
-        <w:rPr>
-          <w:sz w:val="18"/>
-          <w:szCs w:val="18"/>
-        </w:rPr>
-        <w:t>- Apache 2</w:t>
-      </w:r>
-    </w:p>
-    <w:p>
-      <w:pPr>
-        <w:pStyle w:val="ListParagraph"/>
-        <w:numPr>
-          <w:ilvl w:val="0"/>
-          <w:numId w:val="6"/>
-        </w:numPr>
-        <w:rPr>
-          <w:sz w:val="18"/>
-          <w:szCs w:val="18"/>
-        </w:rPr>
-      </w:pPr>
-      <w:r>
-        <w:rPr>
-          <w:sz w:val="18"/>
-          <w:szCs w:val="18"/>
-        </w:rPr>
-        <w:t xml:space="preserve">NUnit: </w:t>
-      </w:r>
-      <w:hyperlink r:id="rId22" w:history="1">
-        <w:r>
-          <w:rPr>
-            <w:rStyle w:val="Hyperlink"/>
-            <w:sz w:val="18"/>
-            <w:szCs w:val="18"/>
-          </w:rPr>
-          <w:t>http://nunit.org/nuget/nunit3-license.txt</w:t>
-        </w:r>
-      </w:hyperlink>
-      <w:r>
-        <w:rPr>
-          <w:sz w:val="18"/>
-          <w:szCs w:val="18"/>
-        </w:rPr>
-        <w:t xml:space="preserve"> - MIT</w:t>
-      </w:r>
-    </w:p>
-    <w:p>
-      <w:pPr>
-        <w:pStyle w:val="ListParagraph"/>
-        <w:numPr>
-          <w:ilvl w:val="0"/>
-          <w:numId w:val="6"/>
-        </w:numPr>
-        <w:rPr>
-          <w:sz w:val="18"/>
-          <w:szCs w:val="18"/>
-        </w:rPr>
-      </w:pPr>
-      <w:r>
-        <w:rPr>
-          <w:sz w:val="18"/>
-          <w:szCs w:val="18"/>
-        </w:rPr>
-        <w:t xml:space="preserve">MSTest V2: </w:t>
-      </w:r>
-      <w:hyperlink r:id="rId23" w:history="1">
-        <w:r>
-          <w:rPr>
-            <w:rStyle w:val="Hyperlink"/>
-            <w:sz w:val="18"/>
-            <w:szCs w:val="18"/>
-          </w:rPr>
-          <w:t>https://github.com/microsoft/testfx/blob/master/LICENSE.txt</w:t>
-        </w:r>
-      </w:hyperlink>
-      <w:r>
-        <w:rPr>
-          <w:sz w:val="18"/>
-          <w:szCs w:val="18"/>
-        </w:rPr>
-        <w:t xml:space="preserve"> - MIT</w:t>
-      </w:r>
-    </w:p>
-    <w:p>
-      <w:pPr>
-        <w:pStyle w:val="ListParagraph"/>
-        <w:numPr>
-          <w:ilvl w:val="0"/>
-          <w:numId w:val="6"/>
-        </w:numPr>
-        <w:rPr>
-          <w:sz w:val="18"/>
-          <w:szCs w:val="18"/>
-        </w:rPr>
-      </w:pPr>
-      <w:r>
-        <w:rPr>
-          <w:sz w:val="18"/>
-          <w:szCs w:val="18"/>
-        </w:rPr>
-        <w:t xml:space="preserve">Dotnet Extensions: </w:t>
-      </w:r>
-      <w:hyperlink r:id="rId24" w:history="1">
-        <w:r>
-          <w:rPr>
-            <w:rStyle w:val="Hyperlink"/>
-            <w:sz w:val="18"/>
-            <w:szCs w:val="18"/>
-          </w:rPr>
-          <w:t>https://github.com/dotnet/extensions/blob/master/LICENSE.txt</w:t>
-        </w:r>
-      </w:hyperlink>
-      <w:r>
-        <w:rPr>
-          <w:sz w:val="18"/>
-          <w:szCs w:val="18"/>
-        </w:rPr>
-        <w:t xml:space="preserve"> - MIT</w:t>
-      </w:r>
-    </w:p>
-    <w:p>
-      <w:pPr>
-        <w:pStyle w:val="ListParagraph"/>
-        <w:numPr>
-          <w:ilvl w:val="0"/>
-          <w:numId w:val="6"/>
-        </w:numPr>
-        <w:rPr>
-          <w:sz w:val="18"/>
-          <w:szCs w:val="18"/>
-        </w:rPr>
-      </w:pPr>
-      <w:r>
-        <w:rPr>
-          <w:sz w:val="18"/>
-          <w:szCs w:val="18"/>
-        </w:rPr>
-        <w:t xml:space="preserve">Dotnet Runtime: </w:t>
-      </w:r>
-      <w:hyperlink r:id="rId25" w:history="1">
-        <w:r>
-          <w:rPr>
-            <w:rStyle w:val="Hyperlink"/>
-            <w:sz w:val="18"/>
-            <w:szCs w:val="18"/>
-          </w:rPr>
-          <w:t>https://github.com/dotnet/runtime/blob/master/LICENSE.TXT</w:t>
-        </w:r>
-      </w:hyperlink>
-      <w:r>
-        <w:rPr>
-          <w:sz w:val="18"/>
-          <w:szCs w:val="18"/>
-        </w:rPr>
-        <w:t xml:space="preserve"> -  MIT</w:t>
-      </w:r>
-    </w:p>
-    <w:p>
-      <w:pPr>
-        <w:pStyle w:val="ListParagraph"/>
-        <w:numPr>
-          <w:ilvl w:val="0"/>
-          <w:numId w:val="6"/>
-        </w:numPr>
-        <w:rPr>
-          <w:sz w:val="18"/>
-          <w:szCs w:val="18"/>
-        </w:rPr>
-      </w:pPr>
-      <w:r>
-        <w:rPr>
-          <w:sz w:val="18"/>
-          <w:szCs w:val="18"/>
-        </w:rPr>
-        <w:t xml:space="preserve">Dotnet Standard: </w:t>
-      </w:r>
-      <w:hyperlink r:id="rId26" w:history="1">
-        <w:r>
-          <w:rPr>
-            <w:rStyle w:val="Hyperlink"/>
-            <w:sz w:val="18"/>
-            <w:szCs w:val="18"/>
-          </w:rPr>
-          <w:t>https://github.com/dotnet/standard/blob/master/LICENSE.TXT</w:t>
-        </w:r>
-      </w:hyperlink>
-      <w:r>
-        <w:rPr>
-          <w:sz w:val="18"/>
-          <w:szCs w:val="18"/>
-        </w:rPr>
-        <w:t xml:space="preserve"> - MIT</w:t>
-      </w:r>
-    </w:p>
-    <w:p>
-      <w:pPr>
-        <w:pStyle w:val="ListParagraph"/>
-        <w:numPr>
-          <w:ilvl w:val="0"/>
-          <w:numId w:val="6"/>
-        </w:numPr>
-        <w:rPr>
-          <w:sz w:val="18"/>
-          <w:szCs w:val="18"/>
-        </w:rPr>
-      </w:pPr>
-      <w:r>
-        <w:rPr>
-          <w:sz w:val="18"/>
-          <w:szCs w:val="18"/>
-        </w:rPr>
-        <w:t xml:space="preserve">Selenium Browser drivers - Chrome/IE/Gecko:  </w:t>
+        <w:t xml:space="preserve">WebDriverManager.Net: </w:t>
       </w:r>
       <w:hyperlink r:id="rId27" w:history="1">
         <w:r>
@@ -4438,7 +4641,7 @@
             <w:sz w:val="18"/>
             <w:szCs w:val="18"/>
           </w:rPr>
-          <w:t>http://unlicense.org/</w:t>
+          <w:t>https://github.com/rosolko/WebDriverManager.Net/blob/master/LICENSE</w:t>
         </w:r>
       </w:hyperlink>
       <w:r>
@@ -4446,8 +4649,125 @@
           <w:sz w:val="18"/>
           <w:szCs w:val="18"/>
         </w:rPr>
-        <w:t xml:space="preserve"> - Unlicense</w:t>
-      </w:r>
+        <w:t xml:space="preserve"> </w:t>
+      </w:r>
+      <w:r>
+        <w:rPr>
+          <w:sz w:val="18"/>
+          <w:szCs w:val="18"/>
+        </w:rPr>
+        <w:t>- MIT</w:t>
+      </w:r>
+    </w:p>
+    <w:p>
+      <w:pPr>
+        <w:pStyle w:val="ListParagraph"/>
+        <w:numPr>
+          <w:ilvl w:val="0"/>
+          <w:numId w:val="6"/>
+        </w:numPr>
+        <w:rPr>
+          <w:sz w:val="18"/>
+          <w:szCs w:val="18"/>
+        </w:rPr>
+      </w:pPr>
+      <w:r>
+        <w:rPr>
+          <w:sz w:val="18"/>
+          <w:szCs w:val="18"/>
+        </w:rPr>
+        <w:t xml:space="preserve">Cucumber: </w:t>
+      </w:r>
+      <w:hyperlink r:id="rId28" w:history="1">
+        <w:r>
+          <w:rPr>
+            <w:rStyle w:val="Hyperlink"/>
+            <w:sz w:val="18"/>
+            <w:szCs w:val="18"/>
+          </w:rPr>
+          <w:t>https://github.com/cucumber/common/blob/main/LICENSE</w:t>
+        </w:r>
+      </w:hyperlink>
+      <w:r>
+        <w:rPr>
+          <w:sz w:val="18"/>
+          <w:szCs w:val="18"/>
+        </w:rPr>
+        <w:t xml:space="preserve"> </w:t>
+      </w:r>
+      <w:r>
+        <w:rPr>
+          <w:sz w:val="18"/>
+          <w:szCs w:val="18"/>
+        </w:rPr>
+        <w:t>- MIT</w:t>
+      </w:r>
+    </w:p>
+    <w:p>
+      <w:pPr>
+        <w:pStyle w:val="ListParagraph"/>
+        <w:numPr>
+          <w:ilvl w:val="0"/>
+          <w:numId w:val="6"/>
+        </w:numPr>
+        <w:rPr>
+          <w:sz w:val="18"/>
+          <w:szCs w:val="18"/>
+        </w:rPr>
+      </w:pPr>
+      <w:proofErr w:type="spellStart"/>
+      <w:r>
+        <w:rPr>
+          <w:sz w:val="18"/>
+          <w:szCs w:val="18"/>
+        </w:rPr>
+        <w:t>SourceLink</w:t>
+      </w:r>
+      <w:proofErr w:type="spellEnd"/>
+      <w:r>
+        <w:rPr>
+          <w:sz w:val="18"/>
+          <w:szCs w:val="18"/>
+        </w:rPr>
+        <w:t xml:space="preserve">: </w:t>
+      </w:r>
+      <w:hyperlink r:id="rId29" w:history="1">
+        <w:r>
+          <w:rPr>
+            <w:rStyle w:val="Hyperlink"/>
+            <w:sz w:val="18"/>
+            <w:szCs w:val="18"/>
+          </w:rPr>
+          <w:t>https://github.com/dotnet/sourcelink/blob/main/License.txt</w:t>
+        </w:r>
+      </w:hyperlink>
+      <w:r>
+        <w:rPr>
+          <w:sz w:val="18"/>
+          <w:szCs w:val="18"/>
+        </w:rPr>
+        <w:t xml:space="preserve"> </w:t>
+      </w:r>
+      <w:r>
+        <w:rPr>
+          <w:sz w:val="18"/>
+          <w:szCs w:val="18"/>
+        </w:rPr>
+        <w:t>- MIT</w:t>
+      </w:r>
+    </w:p>
+    <w:p>
+      <w:pPr>
+        <w:pStyle w:val="ListParagraph"/>
+        <w:numPr>
+          <w:ilvl w:val="0"/>
+          <w:numId w:val="6"/>
+        </w:numPr>
+        <w:rPr>
+          <w:sz w:val="18"/>
+          <w:szCs w:val="18"/>
+        </w:rPr>
+      </w:pPr>
       <w:r>
         <w:br w:type="page"/>
       </w:r>
@@ -4509,7 +4829,7 @@
                     </pic:cNvPicPr>
                   </pic:nvPicPr>
                   <pic:blipFill>
-                    <a:blip r:embed="rId28" cstate="print">
+                    <a:blip r:embed="rId30" cstate="print">
                       <a:extLst>
                         <a:ext uri="{28A0092B-C50C-407E-A947-70E740481C1C}">
                           <a14:useLocalDpi xmlns:a14="http://schemas.microsoft.com/office/drawing/2010/main" val="0"/>
@@ -4650,7 +4970,7 @@
                     <pic:cNvPicPr/>
                   </pic:nvPicPr>
                   <pic:blipFill>
-                    <a:blip r:embed="rId29"/>
+                    <a:blip r:embed="rId31"/>
                     <a:stretch>
                       <a:fillRect/>
                     </a:stretch>
@@ -4840,146 +5160,6 @@
             <wp:extent cx="3990875" cy="1059646"/>
             <wp:effectExtent l="0" t="0" r="0" b="7620"/>
             <wp:docPr id="30" name="Picture 30"/>
-            <wp:cNvGraphicFramePr>
-              <a:graphicFrameLocks xmlns:a="http://schemas.openxmlformats.org/drawingml/2006/main" noChangeAspect="1"/>
-            </wp:cNvGraphicFramePr>
-            <a:graphic xmlns:a="http://schemas.openxmlformats.org/drawingml/2006/main">
-              <a:graphicData uri="http://schemas.openxmlformats.org/drawingml/2006/picture">
-                <pic:pic xmlns:pic="http://schemas.openxmlformats.org/drawingml/2006/picture">
-                  <pic:nvPicPr>
-                    <pic:cNvPr id="1" name=""/>
-                    <pic:cNvPicPr/>
-                  </pic:nvPicPr>
-                  <pic:blipFill>
-                    <a:blip r:embed="rId30"/>
-                    <a:stretch>
-                      <a:fillRect/>
-                    </a:stretch>
-                  </pic:blipFill>
-                  <pic:spPr>
-                    <a:xfrm>
-                      <a:off x="0" y="0"/>
-                      <a:ext cx="4070845" cy="1080879"/>
-                    </a:xfrm>
-                    <a:prstGeom prst="rect">
-                      <a:avLst/>
-                    </a:prstGeom>
-                  </pic:spPr>
-                </pic:pic>
-              </a:graphicData>
-            </a:graphic>
-          </wp:inline>
-        </w:drawing>
-      </w:r>
-    </w:p>
-    <w:p>
-      <w:pPr>
-        <w:jc w:val="center"/>
-      </w:pPr>
-      <w:r>
-        <w:t>Figure 3. Example of wait configurations</w:t>
-      </w:r>
-    </w:p>
-    <w:p>
-      <w:pPr>
-        <w:pStyle w:val="Heading4"/>
-      </w:pPr>
-      <w:r>
-        <w:t>Soft</w:t>
-      </w:r>
-      <w:r>
-        <w:t xml:space="preserve"> </w:t>
-      </w:r>
-      <w:r>
-        <w:t>Asserts</w:t>
-      </w:r>
-    </w:p>
-    <w:p>
-      <w:r>
-        <w:t xml:space="preserve">Soft asserts allow for automated tests to continue even if an asserted condition fails.  This allows for multiple validations to be performed during test execution before failing the test if one or more asserts fail. Finishing a test ensures that all the steps are completed before failing. </w:t>
-      </w:r>
-    </w:p>
-    <w:p>
-      <w:pPr>
-        <w:jc w:val="center"/>
-      </w:pPr>
-      <w:r>
-        <w:rPr>
-          <w:noProof/>
-        </w:rPr>
-        <w:drawing>
-          <wp:inline distT="0" distB="0" distL="0" distR="0" wp14:anchorId="64941C9C" wp14:editId="0C980EF7">
-            <wp:extent cx="4388096" cy="2810538"/>
-            <wp:effectExtent l="0" t="0" r="0" b="8890"/>
-            <wp:docPr id="29" name="Picture 29"/>
-            <wp:cNvGraphicFramePr>
-              <a:graphicFrameLocks xmlns:a="http://schemas.openxmlformats.org/drawingml/2006/main" noChangeAspect="1"/>
-            </wp:cNvGraphicFramePr>
-            <a:graphic xmlns:a="http://schemas.openxmlformats.org/drawingml/2006/main">
-              <a:graphicData uri="http://schemas.openxmlformats.org/drawingml/2006/picture">
-                <pic:pic xmlns:pic="http://schemas.openxmlformats.org/drawingml/2006/picture">
-                  <pic:nvPicPr>
-                    <pic:cNvPr id="1" name=""/>
-                    <pic:cNvPicPr/>
-                  </pic:nvPicPr>
-                  <pic:blipFill>
-                    <a:blip r:embed="rId31"/>
-                    <a:stretch>
-                      <a:fillRect/>
-                    </a:stretch>
-                  </pic:blipFill>
-                  <pic:spPr>
-                    <a:xfrm>
-                      <a:off x="0" y="0"/>
-                      <a:ext cx="4399153" cy="2817620"/>
-                    </a:xfrm>
-                    <a:prstGeom prst="rect">
-                      <a:avLst/>
-                    </a:prstGeom>
-                  </pic:spPr>
-                </pic:pic>
-              </a:graphicData>
-            </a:graphic>
-          </wp:inline>
-        </w:drawing>
-      </w:r>
-    </w:p>
-    <w:p>
-      <w:pPr>
-        <w:jc w:val="center"/>
-      </w:pPr>
-      <w:r>
-        <w:t>Figure 4. Example of soft assert configurations</w:t>
-      </w:r>
-    </w:p>
-    <w:p>
-      <w:pPr>
-        <w:pStyle w:val="Heading4"/>
-      </w:pPr>
-      <w:r>
-        <w:t>Logging</w:t>
-      </w:r>
-    </w:p>
-    <w:p>
-      <w:r>
-        <w:t>There are three logging types included with the base project: TXT, RTF, and Console. These logging types can be set inside the configuration file for the desired project along with the desired location to store the files.  Another property is the enablement of the logging.  Included configurations are enabling the logger to create a log on test failure, always output, or never output a log.</w:t>
-      </w:r>
-    </w:p>
-    <w:p/>
-    <w:p>
-      <w:pPr>
-        <w:jc w:val="center"/>
-      </w:pPr>
-      <w:r>
-        <w:rPr>
-          <w:noProof/>
-        </w:rPr>
-        <w:lastRenderedPageBreak/>
-        <w:drawing>
-          <wp:inline distT="0" distB="0" distL="0" distR="0" wp14:anchorId="1521531E" wp14:editId="456E2C65">
-            <wp:extent cx="5108930" cy="5288507"/>
-            <wp:effectExtent l="0" t="0" r="0" b="7620"/>
-            <wp:docPr id="1" name="Picture 1"/>
             <wp:cNvGraphicFramePr>
               <a:graphicFrameLocks xmlns:a="http://schemas.openxmlformats.org/drawingml/2006/main" noChangeAspect="1"/>
             </wp:cNvGraphicFramePr>
@@ -4999,6 +5179,146 @@
                   <pic:spPr>
                     <a:xfrm>
                       <a:off x="0" y="0"/>
+                      <a:ext cx="4070845" cy="1080879"/>
+                    </a:xfrm>
+                    <a:prstGeom prst="rect">
+                      <a:avLst/>
+                    </a:prstGeom>
+                  </pic:spPr>
+                </pic:pic>
+              </a:graphicData>
+            </a:graphic>
+          </wp:inline>
+        </w:drawing>
+      </w:r>
+    </w:p>
+    <w:p>
+      <w:pPr>
+        <w:jc w:val="center"/>
+      </w:pPr>
+      <w:r>
+        <w:t>Figure 3. Example of wait configurations</w:t>
+      </w:r>
+    </w:p>
+    <w:p>
+      <w:pPr>
+        <w:pStyle w:val="Heading4"/>
+      </w:pPr>
+      <w:r>
+        <w:t>Soft</w:t>
+      </w:r>
+      <w:r>
+        <w:t xml:space="preserve"> </w:t>
+      </w:r>
+      <w:r>
+        <w:t>Asserts</w:t>
+      </w:r>
+    </w:p>
+    <w:p>
+      <w:r>
+        <w:t xml:space="preserve">Soft asserts allow for automated tests to continue even if an asserted condition fails.  This allows for multiple validations to be performed during test execution before failing the test if one or more asserts fail. Finishing a test ensures that all the steps are completed before failing. </w:t>
+      </w:r>
+    </w:p>
+    <w:p>
+      <w:pPr>
+        <w:jc w:val="center"/>
+      </w:pPr>
+      <w:r>
+        <w:rPr>
+          <w:noProof/>
+        </w:rPr>
+        <w:drawing>
+          <wp:inline distT="0" distB="0" distL="0" distR="0" wp14:anchorId="64941C9C" wp14:editId="0C980EF7">
+            <wp:extent cx="4388096" cy="2810538"/>
+            <wp:effectExtent l="0" t="0" r="0" b="8890"/>
+            <wp:docPr id="29" name="Picture 29"/>
+            <wp:cNvGraphicFramePr>
+              <a:graphicFrameLocks xmlns:a="http://schemas.openxmlformats.org/drawingml/2006/main" noChangeAspect="1"/>
+            </wp:cNvGraphicFramePr>
+            <a:graphic xmlns:a="http://schemas.openxmlformats.org/drawingml/2006/main">
+              <a:graphicData uri="http://schemas.openxmlformats.org/drawingml/2006/picture">
+                <pic:pic xmlns:pic="http://schemas.openxmlformats.org/drawingml/2006/picture">
+                  <pic:nvPicPr>
+                    <pic:cNvPr id="1" name=""/>
+                    <pic:cNvPicPr/>
+                  </pic:nvPicPr>
+                  <pic:blipFill>
+                    <a:blip r:embed="rId33"/>
+                    <a:stretch>
+                      <a:fillRect/>
+                    </a:stretch>
+                  </pic:blipFill>
+                  <pic:spPr>
+                    <a:xfrm>
+                      <a:off x="0" y="0"/>
+                      <a:ext cx="4399153" cy="2817620"/>
+                    </a:xfrm>
+                    <a:prstGeom prst="rect">
+                      <a:avLst/>
+                    </a:prstGeom>
+                  </pic:spPr>
+                </pic:pic>
+              </a:graphicData>
+            </a:graphic>
+          </wp:inline>
+        </w:drawing>
+      </w:r>
+    </w:p>
+    <w:p>
+      <w:pPr>
+        <w:jc w:val="center"/>
+      </w:pPr>
+      <w:r>
+        <w:t>Figure 4. Example of soft assert configurations</w:t>
+      </w:r>
+    </w:p>
+    <w:p>
+      <w:pPr>
+        <w:pStyle w:val="Heading4"/>
+      </w:pPr>
+      <w:r>
+        <w:t>Logging</w:t>
+      </w:r>
+    </w:p>
+    <w:p>
+      <w:r>
+        <w:t>There are three logging types included with the base project: TXT, RTF, and Console. These logging types can be set inside the configuration file for the desired project along with the desired location to store the files.  Another property is the enablement of the logging.  Included configurations are enabling the logger to create a log on test failure, always output, or never output a log.</w:t>
+      </w:r>
+    </w:p>
+    <w:p/>
+    <w:p>
+      <w:pPr>
+        <w:jc w:val="center"/>
+      </w:pPr>
+      <w:r>
+        <w:rPr>
+          <w:noProof/>
+        </w:rPr>
+        <w:lastRenderedPageBreak/>
+        <w:drawing>
+          <wp:inline distT="0" distB="0" distL="0" distR="0" wp14:anchorId="1521531E" wp14:editId="456E2C65">
+            <wp:extent cx="5108930" cy="5288507"/>
+            <wp:effectExtent l="0" t="0" r="0" b="7620"/>
+            <wp:docPr id="1" name="Picture 1"/>
+            <wp:cNvGraphicFramePr>
+              <a:graphicFrameLocks xmlns:a="http://schemas.openxmlformats.org/drawingml/2006/main" noChangeAspect="1"/>
+            </wp:cNvGraphicFramePr>
+            <a:graphic xmlns:a="http://schemas.openxmlformats.org/drawingml/2006/main">
+              <a:graphicData uri="http://schemas.openxmlformats.org/drawingml/2006/picture">
+                <pic:pic xmlns:pic="http://schemas.openxmlformats.org/drawingml/2006/picture">
+                  <pic:nvPicPr>
+                    <pic:cNvPr id="1" name=""/>
+                    <pic:cNvPicPr/>
+                  </pic:nvPicPr>
+                  <pic:blipFill>
+                    <a:blip r:embed="rId34"/>
+                    <a:stretch>
+                      <a:fillRect/>
+                    </a:stretch>
+                  </pic:blipFill>
+                  <pic:spPr>
+                    <a:xfrm>
+                      <a:off x="0" y="0"/>
                       <a:ext cx="5115045" cy="5294837"/>
                     </a:xfrm>
                     <a:prstGeom prst="rect">
@@ -5114,7 +5434,7 @@
                     </pic:cNvPicPr>
                   </pic:nvPicPr>
                   <pic:blipFill>
-                    <a:blip r:embed="rId33">
+                    <a:blip r:embed="rId35">
                       <a:extLst>
                         <a:ext uri="{28A0092B-C50C-407E-A947-70E740481C1C}">
                           <a14:useLocalDpi xmlns:a14="http://schemas.microsoft.com/office/drawing/2010/main" val="0"/>
@@ -5297,7 +5617,7 @@
                     <pic:cNvPicPr/>
                   </pic:nvPicPr>
                   <pic:blipFill>
-                    <a:blip r:embed="rId34"/>
+                    <a:blip r:embed="rId36"/>
                     <a:stretch>
                       <a:fillRect/>
                     </a:stretch>
@@ -5360,7 +5680,7 @@
       <w:bookmarkEnd w:id="98"/>
     </w:p>
     <w:p>
-      <w:hyperlink r:id="rId35">
+      <w:hyperlink r:id="rId37">
         <w:r>
           <w:rPr>
             <w:rStyle w:val="Hyperlink"/>
@@ -5398,7 +5718,7 @@
                     </pic:cNvPicPr>
                   </pic:nvPicPr>
                   <pic:blipFill>
-                    <a:blip r:embed="rId36">
+                    <a:blip r:embed="rId38">
                       <a:extLst>
                         <a:ext uri="{28A0092B-C50C-407E-A947-70E740481C1C}">
                           <a14:useLocalDpi xmlns:a14="http://schemas.microsoft.com/office/drawing/2010/main" val="0"/>
@@ -5516,7 +5836,7 @@
       <w:r>
         <w:t xml:space="preserve">cloud bases grid services such as </w:t>
       </w:r>
-      <w:hyperlink r:id="rId37" w:history="1">
+      <w:hyperlink r:id="rId39" w:history="1">
         <w:r>
           <w:rPr>
             <w:rStyle w:val="Hyperlink"/>
@@ -5861,7 +6181,7 @@
                     <pic:cNvPicPr/>
                   </pic:nvPicPr>
                   <pic:blipFill>
-                    <a:blip r:embed="rId38"/>
+                    <a:blip r:embed="rId40"/>
                     <a:stretch>
                       <a:fillRect/>
                     </a:stretch>
@@ -5940,7 +6260,7 @@
                     <pic:cNvPicPr/>
                   </pic:nvPicPr>
                   <pic:blipFill>
-                    <a:blip r:embed="rId39"/>
+                    <a:blip r:embed="rId41"/>
                     <a:stretch>
                       <a:fillRect/>
                     </a:stretch>
@@ -6085,7 +6405,7 @@
                     </pic:cNvPicPr>
                   </pic:nvPicPr>
                   <pic:blipFill>
-                    <a:blip r:embed="rId40">
+                    <a:blip r:embed="rId42">
                       <a:extLst>
                         <a:ext uri="{28A0092B-C50C-407E-A947-70E740481C1C}">
                           <a14:useLocalDpi xmlns:a14="http://schemas.microsoft.com/office/drawing/2010/main" val="0"/>
@@ -6179,7 +6499,7 @@
       <w:r>
         <w:t xml:space="preserve">Appium can leverage Selenium grid and the same manner as Selenium. Appium MAQS can also easily integrate with cloud bases grid services such as </w:t>
       </w:r>
-      <w:hyperlink r:id="rId41" w:history="1">
+      <w:hyperlink r:id="rId43" w:history="1">
         <w:r>
           <w:rPr>
             <w:rStyle w:val="Hyperlink"/>
@@ -6287,7 +6607,7 @@
                     <pic:cNvPicPr/>
                   </pic:nvPicPr>
                   <pic:blipFill>
-                    <a:blip r:embed="rId42"/>
+                    <a:blip r:embed="rId44"/>
                     <a:stretch>
                       <a:fillRect/>
                     </a:stretch>
@@ -6347,7 +6667,7 @@
                     <pic:cNvPicPr/>
                   </pic:nvPicPr>
                   <pic:blipFill>
-                    <a:blip r:embed="rId43"/>
+                    <a:blip r:embed="rId45"/>
                     <a:stretch>
                       <a:fillRect/>
                     </a:stretch>
@@ -6443,7 +6763,7 @@
                     </pic:cNvPicPr>
                   </pic:nvPicPr>
                   <pic:blipFill>
-                    <a:blip r:embed="rId44">
+                    <a:blip r:embed="rId46">
                       <a:extLst>
                         <a:ext uri="{28A0092B-C50C-407E-A947-70E740481C1C}">
                           <a14:useLocalDpi xmlns:a14="http://schemas.microsoft.com/office/drawing/2010/main" val="0"/>
@@ -6528,7 +6848,7 @@
                     <pic:cNvPicPr/>
                   </pic:nvPicPr>
                   <pic:blipFill>
-                    <a:blip r:embed="rId45">
+                    <a:blip r:embed="rId47">
                       <a:extLst>
                         <a:ext uri="{28A0092B-C50C-407E-A947-70E740481C1C}">
                           <a14:useLocalDpi xmlns:a14="http://schemas.microsoft.com/office/drawing/2010/main" val="0"/>
@@ -6630,7 +6950,7 @@
                     <pic:cNvPicPr/>
                   </pic:nvPicPr>
                   <pic:blipFill>
-                    <a:blip r:embed="rId46"/>
+                    <a:blip r:embed="rId48"/>
                     <a:stretch>
                       <a:fillRect/>
                     </a:stretch>
@@ -6780,7 +7100,7 @@
                     </pic:cNvPicPr>
                   </pic:nvPicPr>
                   <pic:blipFill>
-                    <a:blip r:embed="rId47" cstate="print">
+                    <a:blip r:embed="rId49" cstate="print">
                       <a:extLst>
                         <a:ext uri="{28A0092B-C50C-407E-A947-70E740481C1C}">
                           <a14:useLocalDpi xmlns:a14="http://schemas.microsoft.com/office/drawing/2010/main" val="0"/>
@@ -6894,7 +7214,7 @@
                     <pic:cNvPicPr/>
                   </pic:nvPicPr>
                   <pic:blipFill>
-                    <a:blip r:embed="rId48">
+                    <a:blip r:embed="rId50">
                       <a:extLst>
                         <a:ext uri="{28A0092B-C50C-407E-A947-70E740481C1C}">
                           <a14:useLocalDpi xmlns:a14="http://schemas.microsoft.com/office/drawing/2010/main" val="0"/>
@@ -7021,7 +7341,7 @@
                     <pic:cNvPicPr/>
                   </pic:nvPicPr>
                   <pic:blipFill>
-                    <a:blip r:embed="rId49"/>
+                    <a:blip r:embed="rId51"/>
                     <a:stretch>
                       <a:fillRect/>
                     </a:stretch>
@@ -7135,7 +7455,7 @@
                     <pic:cNvPicPr/>
                   </pic:nvPicPr>
                   <pic:blipFill>
-                    <a:blip r:embed="rId50"/>
+                    <a:blip r:embed="rId52"/>
                     <a:stretch>
                       <a:fillRect/>
                     </a:stretch>
@@ -7190,17 +7510,17 @@
       <w:pPr>
         <w:pStyle w:val="Heading3"/>
       </w:pPr>
-      <w:bookmarkStart w:id="113" w:name="_Toc448404045"/>
-      <w:bookmarkStart w:id="114" w:name="_Toc447802429"/>
-      <w:bookmarkStart w:id="115" w:name="_Toc448148761"/>
-      <w:bookmarkStart w:id="116" w:name="_Toc448148838"/>
-      <w:bookmarkStart w:id="117" w:name="_Toc448220856"/>
-      <w:bookmarkStart w:id="118" w:name="_Toc448404040"/>
-      <w:bookmarkStart w:id="119" w:name="_Toc41556894"/>
+      <w:bookmarkStart w:id="113" w:name="_Toc41556894"/>
+      <w:bookmarkStart w:id="114" w:name="_Toc448404045"/>
+      <w:bookmarkStart w:id="115" w:name="_Toc447802429"/>
+      <w:bookmarkStart w:id="116" w:name="_Toc448148761"/>
+      <w:bookmarkStart w:id="117" w:name="_Toc448148838"/>
+      <w:bookmarkStart w:id="118" w:name="_Toc448220856"/>
+      <w:bookmarkStart w:id="119" w:name="_Toc448404040"/>
       <w:r>
         <w:t>Email</w:t>
       </w:r>
-      <w:bookmarkEnd w:id="119"/>
+      <w:bookmarkEnd w:id="113"/>
     </w:p>
     <w:p>
       <w:r>
@@ -7210,12 +7530,7 @@
         <w:t>can</w:t>
       </w:r>
       <w:r>
-        <w:t xml:space="preserve"> </w:t>
-      </w:r>
-      <w:bookmarkStart w:id="120" w:name="_GoBack"/>
-      <w:bookmarkEnd w:id="120"/>
-      <w:r>
-        <w:t>search for, read, download attachments, move and delete emails.</w:t>
+        <w:t xml:space="preserve"> search for, read, download attachments, move and delete emails.</w:t>
       </w:r>
     </w:p>
     <w:p>
@@ -7242,7 +7557,7 @@
                     </pic:cNvPicPr>
                   </pic:nvPicPr>
                   <pic:blipFill>
-                    <a:blip r:embed="rId51">
+                    <a:blip r:embed="rId53">
                       <a:extLst>
                         <a:ext uri="{28A0092B-C50C-407E-A947-70E740481C1C}">
                           <a14:useLocalDpi xmlns:a14="http://schemas.microsoft.com/office/drawing/2010/main" val="0"/>
@@ -7322,7 +7637,7 @@
                     <pic:cNvPicPr/>
                   </pic:nvPicPr>
                   <pic:blipFill>
-                    <a:blip r:embed="rId52"/>
+                    <a:blip r:embed="rId54"/>
                     <a:stretch>
                       <a:fillRect/>
                     </a:stretch>
@@ -7401,7 +7716,7 @@
                     <pic:cNvPicPr/>
                   </pic:nvPicPr>
                   <pic:blipFill>
-                    <a:blip r:embed="rId53"/>
+                    <a:blip r:embed="rId55"/>
                     <a:stretch>
                       <a:fillRect/>
                     </a:stretch>
@@ -7441,71 +7756,71 @@
       <w:pPr>
         <w:pStyle w:val="Heading2"/>
       </w:pPr>
-      <w:bookmarkStart w:id="121" w:name="_Toc41556895"/>
+      <w:bookmarkStart w:id="120" w:name="_Toc41556895"/>
       <w:r>
         <w:t>Test Adapters</w:t>
       </w:r>
-      <w:bookmarkEnd w:id="113"/>
+      <w:bookmarkEnd w:id="114"/>
+      <w:bookmarkEnd w:id="120"/>
+    </w:p>
+    <w:p>
+      <w:r>
+        <w:t xml:space="preserve">MAQS utilizes the Microsoft unit testing framework and NUnit. Leveraging these unit testing frameworks allows MAQS to easily integrate practically any modern build server.  This integration is essential when adding automated testing to your DevOps release pipeline. </w:t>
+      </w:r>
+    </w:p>
+    <w:p>
+      <w:pPr>
+        <w:pStyle w:val="Heading3"/>
+      </w:pPr>
+      <w:bookmarkStart w:id="121" w:name="_Toc448148767"/>
+      <w:bookmarkStart w:id="122" w:name="_Toc448148844"/>
+      <w:bookmarkStart w:id="123" w:name="_Toc448220786"/>
+      <w:bookmarkStart w:id="124" w:name="_Toc448220862"/>
+      <w:bookmarkStart w:id="125" w:name="_Toc448404046"/>
+      <w:bookmarkStart w:id="126" w:name="_Toc41556896"/>
+      <w:r>
+        <w:t>Microsoft Unit Test</w:t>
+      </w:r>
       <w:bookmarkEnd w:id="121"/>
-    </w:p>
-    <w:p>
-      <w:r>
-        <w:t xml:space="preserve">MAQS utilizes the Microsoft unit testing framework and NUnit. Leveraging these unit testing frameworks allows MAQS to easily integrate practically any modern build server.  This integration is essential when adding automated testing to your DevOps release pipeline. </w:t>
-      </w:r>
-    </w:p>
-    <w:p>
-      <w:pPr>
-        <w:pStyle w:val="Heading3"/>
-      </w:pPr>
-      <w:bookmarkStart w:id="122" w:name="_Toc448148767"/>
-      <w:bookmarkStart w:id="123" w:name="_Toc448148844"/>
-      <w:bookmarkStart w:id="124" w:name="_Toc448220786"/>
-      <w:bookmarkStart w:id="125" w:name="_Toc448220862"/>
-      <w:bookmarkStart w:id="126" w:name="_Toc448404046"/>
-      <w:bookmarkStart w:id="127" w:name="_Toc41556896"/>
-      <w:r>
-        <w:t>Microsoft Unit Test</w:t>
-      </w:r>
       <w:bookmarkEnd w:id="122"/>
       <w:bookmarkEnd w:id="123"/>
       <w:bookmarkEnd w:id="124"/>
       <w:bookmarkEnd w:id="125"/>
       <w:bookmarkEnd w:id="126"/>
+      <w:r>
+        <w:t xml:space="preserve"> </w:t>
+      </w:r>
+    </w:p>
+    <w:p>
+      <w:r>
+        <w:t>The Microsoft Unit Test Adapter is included with Visual Studio; it is a framework that supports unit testing in Visual Studio.  Microsoft unit test lets testers check that code is working as expected.  It allows tests to be run and viewed inside Visual Studio.</w:t>
+      </w:r>
+    </w:p>
+    <w:p>
+      <w:pPr>
+        <w:pStyle w:val="Heading3"/>
+      </w:pPr>
+      <w:bookmarkStart w:id="127" w:name="_Toc447802436"/>
+      <w:bookmarkStart w:id="128" w:name="_Toc448148768"/>
+      <w:bookmarkStart w:id="129" w:name="_Toc448148845"/>
+      <w:bookmarkStart w:id="130" w:name="_Toc448220863"/>
+      <w:bookmarkStart w:id="131" w:name="_Toc448404047"/>
+      <w:bookmarkStart w:id="132" w:name="_Toc41556897"/>
+      <w:r>
+        <w:t>NUnit</w:t>
+      </w:r>
       <w:bookmarkEnd w:id="127"/>
-      <w:r>
-        <w:t xml:space="preserve"> </w:t>
-      </w:r>
-    </w:p>
-    <w:p>
-      <w:r>
-        <w:t>The Microsoft Unit Test Adapter is included with Visual Studio; it is a framework that supports unit testing in Visual Studio.  Microsoft unit test lets testers check that code is working as expected.  It allows tests to be run and viewed inside Visual Studio.</w:t>
-      </w:r>
-    </w:p>
-    <w:p>
-      <w:pPr>
-        <w:pStyle w:val="Heading3"/>
-      </w:pPr>
-      <w:bookmarkStart w:id="128" w:name="_Toc447802436"/>
-      <w:bookmarkStart w:id="129" w:name="_Toc448148768"/>
-      <w:bookmarkStart w:id="130" w:name="_Toc448148845"/>
-      <w:bookmarkStart w:id="131" w:name="_Toc448220863"/>
-      <w:bookmarkStart w:id="132" w:name="_Toc448404047"/>
-      <w:bookmarkStart w:id="133" w:name="_Toc41556897"/>
-      <w:r>
-        <w:t>NUnit</w:t>
-      </w:r>
       <w:bookmarkEnd w:id="128"/>
       <w:bookmarkEnd w:id="129"/>
       <w:bookmarkEnd w:id="130"/>
       <w:bookmarkEnd w:id="131"/>
       <w:bookmarkEnd w:id="132"/>
-      <w:bookmarkEnd w:id="133"/>
     </w:p>
     <w:p>
       <w:r>
         <w:t xml:space="preserve">The </w:t>
       </w:r>
-      <w:hyperlink r:id="rId54">
+      <w:hyperlink r:id="rId56">
         <w:r>
           <w:rPr>
             <w:rStyle w:val="Hyperlink"/>
@@ -7521,32 +7836,32 @@
       <w:pPr>
         <w:pStyle w:val="Heading1"/>
       </w:pPr>
-      <w:bookmarkStart w:id="134" w:name="_Toc41556898"/>
-      <w:bookmarkEnd w:id="114"/>
+      <w:bookmarkStart w:id="133" w:name="_Toc41556898"/>
       <w:bookmarkEnd w:id="115"/>
       <w:bookmarkEnd w:id="116"/>
       <w:bookmarkEnd w:id="117"/>
       <w:bookmarkEnd w:id="118"/>
+      <w:bookmarkEnd w:id="119"/>
       <w:r>
         <w:t>Distribution</w:t>
       </w:r>
+      <w:bookmarkEnd w:id="133"/>
+    </w:p>
+    <w:p>
+      <w:pPr>
+        <w:pStyle w:val="Heading2"/>
+      </w:pPr>
+      <w:bookmarkStart w:id="134" w:name="_Toc41556899"/>
+      <w:r>
+        <w:t>Templates</w:t>
+      </w:r>
       <w:bookmarkEnd w:id="134"/>
     </w:p>
     <w:p>
-      <w:pPr>
-        <w:pStyle w:val="Heading2"/>
-      </w:pPr>
-      <w:bookmarkStart w:id="135" w:name="_Toc41556899"/>
-      <w:r>
-        <w:t>Templates</w:t>
-      </w:r>
-      <w:bookmarkEnd w:id="135"/>
-    </w:p>
-    <w:p>
       <w:r>
         <w:t xml:space="preserve">MAQS includes an extension installer for Visual Studio.  This </w:t>
       </w:r>
-      <w:hyperlink r:id="rId55" w:history="1">
+      <w:hyperlink r:id="rId57" w:history="1">
         <w:r>
           <w:rPr>
             <w:rStyle w:val="Hyperlink"/>
@@ -7562,20 +7877,26 @@
       <w:pPr>
         <w:pStyle w:val="Heading2"/>
       </w:pPr>
-      <w:bookmarkStart w:id="136" w:name="_Toc41556900"/>
+      <w:bookmarkStart w:id="135" w:name="_Toc41556900"/>
       <w:r>
         <w:t>Binaries</w:t>
       </w:r>
-      <w:bookmarkEnd w:id="136"/>
-    </w:p>
-    <w:p>
-      <w:r>
-        <w:t xml:space="preserve">MAQS utilizes NuGet to distribute the testing framework.  When a new version is ready for release the Magenic team starts the release build which triggers the NuGet package builder.  </w:t>
+      <w:bookmarkEnd w:id="135"/>
+    </w:p>
+    <w:p>
+      <w:r>
+        <w:t xml:space="preserve">MAQS utilizes NuGet to distribute the testing framework.  When a new version is ready for release the </w:t>
+      </w:r>
+      <w:r>
+        <w:t>Cognizant Softvision</w:t>
+      </w:r>
+      <w:r>
+        <w:t xml:space="preserve"> team starts the release build which triggers the NuGet package builder.  </w:t>
       </w:r>
       <w:r>
         <w:t xml:space="preserve">Once a new version of MAQS is ready it gets pushed to </w:t>
       </w:r>
-      <w:hyperlink r:id="rId56" w:history="1">
+      <w:hyperlink r:id="rId58" w:history="1">
         <w:r>
           <w:rPr>
             <w:rStyle w:val="Hyperlink"/>
@@ -7597,45 +7918,45 @@
           <w:szCs w:val="22"/>
         </w:rPr>
       </w:pPr>
-      <w:bookmarkStart w:id="137" w:name="_Toc447802430"/>
-      <w:bookmarkStart w:id="138" w:name="_Toc448148762"/>
-      <w:bookmarkStart w:id="139" w:name="_Toc448148839"/>
-      <w:bookmarkStart w:id="140" w:name="_Toc448220857"/>
-      <w:bookmarkStart w:id="141" w:name="_Toc448404041"/>
-      <w:bookmarkStart w:id="142" w:name="_Toc41556901"/>
+      <w:bookmarkStart w:id="136" w:name="_Toc447802430"/>
+      <w:bookmarkStart w:id="137" w:name="_Toc448148762"/>
+      <w:bookmarkStart w:id="138" w:name="_Toc448148839"/>
+      <w:bookmarkStart w:id="139" w:name="_Toc448220857"/>
+      <w:bookmarkStart w:id="140" w:name="_Toc448404041"/>
+      <w:bookmarkStart w:id="141" w:name="_Toc41556901"/>
       <w:r>
         <w:t>Documentation</w:t>
       </w:r>
+      <w:bookmarkEnd w:id="136"/>
       <w:bookmarkEnd w:id="137"/>
       <w:bookmarkEnd w:id="138"/>
       <w:bookmarkEnd w:id="139"/>
       <w:bookmarkEnd w:id="140"/>
       <w:bookmarkEnd w:id="141"/>
+    </w:p>
+    <w:p>
+      <w:r>
+        <w:t>This section will outline the documentation provided with the MAQS framework.</w:t>
+      </w:r>
+    </w:p>
+    <w:p>
+      <w:pPr>
+        <w:pStyle w:val="Heading3"/>
+      </w:pPr>
+      <w:bookmarkStart w:id="142" w:name="_Toc41556902"/>
+      <w:r>
+        <w:t>Wiki</w:t>
+      </w:r>
       <w:bookmarkEnd w:id="142"/>
     </w:p>
     <w:p>
       <w:r>
-        <w:t>This section will outline the documentation provided with the MAQS framework.</w:t>
-      </w:r>
-    </w:p>
-    <w:p>
-      <w:pPr>
-        <w:pStyle w:val="Heading3"/>
-      </w:pPr>
-      <w:bookmarkStart w:id="143" w:name="_Toc41556902"/>
-      <w:r>
-        <w:t>Wiki</w:t>
-      </w:r>
-      <w:bookmarkEnd w:id="143"/>
-    </w:p>
-    <w:p>
-      <w:r>
         <w:t>All MAQS documentation is hosted in</w:t>
       </w:r>
       <w:r>
         <w:t xml:space="preserve"> the GitHub </w:t>
       </w:r>
-      <w:hyperlink r:id="rId57" w:anchor="/" w:history="1">
+      <w:hyperlink r:id="rId59" w:anchor="/" w:history="1">
         <w:r>
           <w:rPr>
             <w:rStyle w:val="Hyperlink"/>
@@ -7651,28 +7972,28 @@
       <w:pPr>
         <w:pStyle w:val="Heading3"/>
       </w:pPr>
-      <w:bookmarkStart w:id="144" w:name="_Toc447802432"/>
-      <w:bookmarkStart w:id="145" w:name="_Toc448148764"/>
-      <w:bookmarkStart w:id="146" w:name="_Toc448148841"/>
-      <w:bookmarkStart w:id="147" w:name="_Toc448220859"/>
-      <w:bookmarkStart w:id="148" w:name="_Toc448404043"/>
-      <w:bookmarkStart w:id="149" w:name="_Toc41556903"/>
+      <w:bookmarkStart w:id="143" w:name="_Toc447802432"/>
+      <w:bookmarkStart w:id="144" w:name="_Toc448148764"/>
+      <w:bookmarkStart w:id="145" w:name="_Toc448148841"/>
+      <w:bookmarkStart w:id="146" w:name="_Toc448220859"/>
+      <w:bookmarkStart w:id="147" w:name="_Toc448404043"/>
+      <w:bookmarkStart w:id="148" w:name="_Toc41556903"/>
       <w:r>
         <w:lastRenderedPageBreak/>
         <w:t>Source Code</w:t>
       </w:r>
+      <w:bookmarkEnd w:id="143"/>
       <w:bookmarkEnd w:id="144"/>
       <w:bookmarkEnd w:id="145"/>
       <w:bookmarkEnd w:id="146"/>
       <w:bookmarkEnd w:id="147"/>
       <w:bookmarkEnd w:id="148"/>
-      <w:bookmarkEnd w:id="149"/>
     </w:p>
     <w:p>
       <w:r>
         <w:t xml:space="preserve">All MAQS source code is public and hosted in </w:t>
       </w:r>
-      <w:hyperlink r:id="rId58" w:history="1">
+      <w:hyperlink r:id="rId60" w:history="1">
         <w:r>
           <w:rPr>
             <w:rStyle w:val="Hyperlink"/>
@@ -7685,7 +8006,7 @@
       </w:r>
     </w:p>
     <w:sectPr>
-      <w:footerReference w:type="default" r:id="rId59"/>
+      <w:footerReference w:type="default" r:id="rId61"/>
       <w:pgSz w:w="12240" w:h="15840"/>
       <w:pgMar w:top="1440" w:right="1440" w:bottom="1440" w:left="1440" w:header="720" w:footer="720" w:gutter="0"/>
       <w:cols w:space="720"/>
@@ -7697,7 +8018,7 @@
 </file>
 
 <file path=word/endnotes.xml><?xml version="1.0" encoding="utf-8"?>
-<w:endnotes xmlns:wpc="http://schemas.microsoft.com/office/word/2010/wordprocessingCanvas" xmlns:cx="http://schemas.microsoft.com/office/drawing/2014/chartex" xmlns:cx1="http://schemas.microsoft.com/office/drawing/2015/9/8/chartex" xmlns:cx2="http://schemas.microsoft.com/office/drawing/2015/10/21/chartex" xmlns:cx3="http://schemas.microsoft.com/office/drawing/2016/5/9/chartex" xmlns:cx4="http://schemas.microsoft.com/office/drawing/2016/5/10/chartex" xmlns:cx5="http://schemas.microsoft.com/office/drawing/2016/5/11/chartex" xmlns:cx6="http://schemas.microsoft.com/office/drawing/2016/5/12/chartex" xmlns:cx7="http://schemas.microsoft.com/office/drawing/2016/5/13/chartex" xmlns:cx8="http://schemas.microsoft.com/office/drawing/2016/5/14/chartex" xmlns:mc="http://schemas.openxmlformats.org/markup-compatibility/2006" xmlns:aink="http://schemas.microsoft.com/office/drawing/2016/ink" xmlns:am3d="http://schemas.microsoft.com/office/drawing/2017/model3d" xmlns:o="urn:schemas-microsoft-com:office:office" xmlns:r="http://schemas.openxmlformats.org/officeDocument/2006/relationships" xmlns:m="http://schemas.openxmlformats.org/officeDocument/2006/math" xmlns:v="urn:schemas-microsoft-com:vml" xmlns:wp14="http://schemas.microsoft.com/office/word/2010/wordprocessingDrawing" xmlns:wp="http://schemas.openxmlformats.org/drawingml/2006/wordprocessingDrawing" xmlns:w10="urn:schemas-microsoft-com:office:word" xmlns:w="http://schemas.openxmlformats.org/wordprocessingml/2006/main" xmlns:w14="http://schemas.microsoft.com/office/word/2010/wordml" xmlns:w15="http://schemas.microsoft.com/office/word/2012/wordml" xmlns:w16cex="http://schemas.microsoft.com/office/word/2018/wordml/cex" xmlns:w16cid="http://schemas.microsoft.com/office/word/2016/wordml/cid" xmlns:w16="http://schemas.microsoft.com/office/word/2018/wordml" xmlns:w16se="http://schemas.microsoft.com/office/word/2015/wordml/symex" xmlns:wpg="http://schemas.microsoft.com/office/word/2010/wordprocessingGroup" xmlns:wpi="http://schemas.microsoft.com/office/word/2010/wordprocessingInk" xmlns:wne="http://schemas.microsoft.com/office/word/2006/wordml" xmlns:wps="http://schemas.microsoft.com/office/word/2010/wordprocessingShape" mc:Ignorable="w14 w15 w16se w16cid w16 w16cex wp14">
+<w:endnotes xmlns:wpc="http://schemas.microsoft.com/office/word/2010/wordprocessingCanvas" xmlns:cx="http://schemas.microsoft.com/office/drawing/2014/chartex" xmlns:cx1="http://schemas.microsoft.com/office/drawing/2015/9/8/chartex" xmlns:cx2="http://schemas.microsoft.com/office/drawing/2015/10/21/chartex" xmlns:cx3="http://schemas.microsoft.com/office/drawing/2016/5/9/chartex" xmlns:cx4="http://schemas.microsoft.com/office/drawing/2016/5/10/chartex" xmlns:cx5="http://schemas.microsoft.com/office/drawing/2016/5/11/chartex" xmlns:cx6="http://schemas.microsoft.com/office/drawing/2016/5/12/chartex" xmlns:cx7="http://schemas.microsoft.com/office/drawing/2016/5/13/chartex" xmlns:cx8="http://schemas.microsoft.com/office/drawing/2016/5/14/chartex" xmlns:mc="http://schemas.openxmlformats.org/markup-compatibility/2006" xmlns:aink="http://schemas.microsoft.com/office/drawing/2016/ink" xmlns:am3d="http://schemas.microsoft.com/office/drawing/2017/model3d" xmlns:o="urn:schemas-microsoft-com:office:office" xmlns:r="http://schemas.openxmlformats.org/officeDocument/2006/relationships" xmlns:m="http://schemas.openxmlformats.org/officeDocument/2006/math" xmlns:v="urn:schemas-microsoft-com:vml" xmlns:wp14="http://schemas.microsoft.com/office/word/2010/wordprocessingDrawing" xmlns:wp="http://schemas.openxmlformats.org/drawingml/2006/wordprocessingDrawing" xmlns:w10="urn:schemas-microsoft-com:office:word" xmlns:w="http://schemas.openxmlformats.org/wordprocessingml/2006/main" xmlns:w14="http://schemas.microsoft.com/office/word/2010/wordml" xmlns:w15="http://schemas.microsoft.com/office/word/2012/wordml" xmlns:w16cex="http://schemas.microsoft.com/office/word/2018/wordml/cex" xmlns:w16cid="http://schemas.microsoft.com/office/word/2016/wordml/cid" xmlns:w16="http://schemas.microsoft.com/office/word/2018/wordml" xmlns:w16sdtdh="http://schemas.microsoft.com/office/word/2020/wordml/sdtdatahash" xmlns:w16se="http://schemas.microsoft.com/office/word/2015/wordml/symex" xmlns:wpg="http://schemas.microsoft.com/office/word/2010/wordprocessingGroup" xmlns:wpi="http://schemas.microsoft.com/office/word/2010/wordprocessingInk" xmlns:wne="http://schemas.microsoft.com/office/word/2006/wordml" xmlns:wps="http://schemas.microsoft.com/office/word/2010/wordprocessingShape" mc:Ignorable="w14 w15 w16se w16cid w16 w16cex w16sdtdh wp14">
   <w:endnote w:type="separator" w:id="-1">
     <w:p>
       <w:pPr>
@@ -7729,7 +8050,7 @@
 </file>
 
 <file path=word/footer1.xml><?xml version="1.0" encoding="utf-8"?>
-<w:ftr xmlns:wpc="http://schemas.microsoft.com/office/word/2010/wordprocessingCanvas" xmlns:cx="http://schemas.microsoft.com/office/drawing/2014/chartex" xmlns:cx1="http://schemas.microsoft.com/office/drawing/2015/9/8/chartex" xmlns:cx2="http://schemas.microsoft.com/office/drawing/2015/10/21/chartex" xmlns:cx3="http://schemas.microsoft.com/office/drawing/2016/5/9/chartex" xmlns:cx4="http://schemas.microsoft.com/office/drawing/2016/5/10/chartex" xmlns:cx5="http://schemas.microsoft.com/office/drawing/2016/5/11/chartex" xmlns:cx6="http://schemas.microsoft.com/office/drawing/2016/5/12/chartex" xmlns:cx7="http://schemas.microsoft.com/office/drawing/2016/5/13/chartex" xmlns:cx8="http://schemas.microsoft.com/office/drawing/2016/5/14/chartex" xmlns:mc="http://schemas.openxmlformats.org/markup-compatibility/2006" xmlns:aink="http://schemas.microsoft.com/office/drawing/2016/ink" xmlns:am3d="http://schemas.microsoft.com/office/drawing/2017/model3d" xmlns:o="urn:schemas-microsoft-com:office:office" xmlns:r="http://schemas.openxmlformats.org/officeDocument/2006/relationships" xmlns:m="http://schemas.openxmlformats.org/officeDocument/2006/math" xmlns:v="urn:schemas-microsoft-com:vml" xmlns:wp14="http://schemas.microsoft.com/office/word/2010/wordprocessingDrawing" xmlns:wp="http://schemas.openxmlformats.org/drawingml/2006/wordprocessingDrawing" xmlns:w10="urn:schemas-microsoft-com:office:word" xmlns:w="http://schemas.openxmlformats.org/wordprocessingml/2006/main" xmlns:w14="http://schemas.microsoft.com/office/word/2010/wordml" xmlns:w15="http://schemas.microsoft.com/office/word/2012/wordml" xmlns:w16cex="http://schemas.microsoft.com/office/word/2018/wordml/cex" xmlns:w16cid="http://schemas.microsoft.com/office/word/2016/wordml/cid" xmlns:w16="http://schemas.microsoft.com/office/word/2018/wordml" xmlns:w16se="http://schemas.microsoft.com/office/word/2015/wordml/symex" xmlns:wpg="http://schemas.microsoft.com/office/word/2010/wordprocessingGroup" xmlns:wpi="http://schemas.microsoft.com/office/word/2010/wordprocessingInk" xmlns:wne="http://schemas.microsoft.com/office/word/2006/wordml" xmlns:wps="http://schemas.microsoft.com/office/word/2010/wordprocessingShape" mc:Ignorable="w14 w15 w16se w16cid w16 w16cex wp14">
+<w:ftr xmlns:wpc="http://schemas.microsoft.com/office/word/2010/wordprocessingCanvas" xmlns:cx="http://schemas.microsoft.com/office/drawing/2014/chartex" xmlns:cx1="http://schemas.microsoft.com/office/drawing/2015/9/8/chartex" xmlns:cx2="http://schemas.microsoft.com/office/drawing/2015/10/21/chartex" xmlns:cx3="http://schemas.microsoft.com/office/drawing/2016/5/9/chartex" xmlns:cx4="http://schemas.microsoft.com/office/drawing/2016/5/10/chartex" xmlns:cx5="http://schemas.microsoft.com/office/drawing/2016/5/11/chartex" xmlns:cx6="http://schemas.microsoft.com/office/drawing/2016/5/12/chartex" xmlns:cx7="http://schemas.microsoft.com/office/drawing/2016/5/13/chartex" xmlns:cx8="http://schemas.microsoft.com/office/drawing/2016/5/14/chartex" xmlns:mc="http://schemas.openxmlformats.org/markup-compatibility/2006" xmlns:aink="http://schemas.microsoft.com/office/drawing/2016/ink" xmlns:am3d="http://schemas.microsoft.com/office/drawing/2017/model3d" xmlns:o="urn:schemas-microsoft-com:office:office" xmlns:r="http://schemas.openxmlformats.org/officeDocument/2006/relationships" xmlns:m="http://schemas.openxmlformats.org/officeDocument/2006/math" xmlns:v="urn:schemas-microsoft-com:vml" xmlns:wp14="http://schemas.microsoft.com/office/word/2010/wordprocessingDrawing" xmlns:wp="http://schemas.openxmlformats.org/drawingml/2006/wordprocessingDrawing" xmlns:w10="urn:schemas-microsoft-com:office:word" xmlns:w="http://schemas.openxmlformats.org/wordprocessingml/2006/main" xmlns:w14="http://schemas.microsoft.com/office/word/2010/wordml" xmlns:w15="http://schemas.microsoft.com/office/word/2012/wordml" xmlns:w16cex="http://schemas.microsoft.com/office/word/2018/wordml/cex" xmlns:w16cid="http://schemas.microsoft.com/office/word/2016/wordml/cid" xmlns:w16="http://schemas.microsoft.com/office/word/2018/wordml" xmlns:w16sdtdh="http://schemas.microsoft.com/office/word/2020/wordml/sdtdatahash" xmlns:w16se="http://schemas.microsoft.com/office/word/2015/wordml/symex" xmlns:wpg="http://schemas.microsoft.com/office/word/2010/wordprocessingGroup" xmlns:wpi="http://schemas.microsoft.com/office/word/2010/wordprocessingInk" xmlns:wne="http://schemas.microsoft.com/office/word/2006/wordml" xmlns:wps="http://schemas.microsoft.com/office/word/2010/wordprocessingShape" mc:Ignorable="w14 w15 w16se w16cid w16 w16cex w16sdtdh wp14">
   <w:tbl>
     <w:tblPr>
       <w:tblW w:w="5000" w:type="pct"/>
@@ -7833,7 +8154,7 @@
 </file>
 
 <file path=word/footnotes.xml><?xml version="1.0" encoding="utf-8"?>
-<w:footnotes xmlns:wpc="http://schemas.microsoft.com/office/word/2010/wordprocessingCanvas" xmlns:cx="http://schemas.microsoft.com/office/drawing/2014/chartex" xmlns:cx1="http://schemas.microsoft.com/office/drawing/2015/9/8/chartex" xmlns:cx2="http://schemas.microsoft.com/office/drawing/2015/10/21/chartex" xmlns:cx3="http://schemas.microsoft.com/office/drawing/2016/5/9/chartex" xmlns:cx4="http://schemas.microsoft.com/office/drawing/2016/5/10/chartex" xmlns:cx5="http://schemas.microsoft.com/office/drawing/2016/5/11/chartex" xmlns:cx6="http://schemas.microsoft.com/office/drawing/2016/5/12/chartex" xmlns:cx7="http://schemas.microsoft.com/office/drawing/2016/5/13/chartex" xmlns:cx8="http://schemas.microsoft.com/office/drawing/2016/5/14/chartex" xmlns:mc="http://schemas.openxmlformats.org/markup-compatibility/2006" xmlns:aink="http://schemas.microsoft.com/office/drawing/2016/ink" xmlns:am3d="http://schemas.microsoft.com/office/drawing/2017/model3d" xmlns:o="urn:schemas-microsoft-com:office:office" xmlns:r="http://schemas.openxmlformats.org/officeDocument/2006/relationships" xmlns:m="http://schemas.openxmlformats.org/officeDocument/2006/math" xmlns:v="urn:schemas-microsoft-com:vml" xmlns:wp14="http://schemas.microsoft.com/office/word/2010/wordprocessingDrawing" xmlns:wp="http://schemas.openxmlformats.org/drawingml/2006/wordprocessingDrawing" xmlns:w10="urn:schemas-microsoft-com:office:word" xmlns:w="http://schemas.openxmlformats.org/wordprocessingml/2006/main" xmlns:w14="http://schemas.microsoft.com/office/word/2010/wordml" xmlns:w15="http://schemas.microsoft.com/office/word/2012/wordml" xmlns:w16cex="http://schemas.microsoft.com/office/word/2018/wordml/cex" xmlns:w16cid="http://schemas.microsoft.com/office/word/2016/wordml/cid" xmlns:w16="http://schemas.microsoft.com/office/word/2018/wordml" xmlns:w16se="http://schemas.microsoft.com/office/word/2015/wordml/symex" xmlns:wpg="http://schemas.microsoft.com/office/word/2010/wordprocessingGroup" xmlns:wpi="http://schemas.microsoft.com/office/word/2010/wordprocessingInk" xmlns:wne="http://schemas.microsoft.com/office/word/2006/wordml" xmlns:wps="http://schemas.microsoft.com/office/word/2010/wordprocessingShape" mc:Ignorable="w14 w15 w16se w16cid w16 w16cex wp14">
+<w:footnotes xmlns:wpc="http://schemas.microsoft.com/office/word/2010/wordprocessingCanvas" xmlns:cx="http://schemas.microsoft.com/office/drawing/2014/chartex" xmlns:cx1="http://schemas.microsoft.com/office/drawing/2015/9/8/chartex" xmlns:cx2="http://schemas.microsoft.com/office/drawing/2015/10/21/chartex" xmlns:cx3="http://schemas.microsoft.com/office/drawing/2016/5/9/chartex" xmlns:cx4="http://schemas.microsoft.com/office/drawing/2016/5/10/chartex" xmlns:cx5="http://schemas.microsoft.com/office/drawing/2016/5/11/chartex" xmlns:cx6="http://schemas.microsoft.com/office/drawing/2016/5/12/chartex" xmlns:cx7="http://schemas.microsoft.com/office/drawing/2016/5/13/chartex" xmlns:cx8="http://schemas.microsoft.com/office/drawing/2016/5/14/chartex" xmlns:mc="http://schemas.openxmlformats.org/markup-compatibility/2006" xmlns:aink="http://schemas.microsoft.com/office/drawing/2016/ink" xmlns:am3d="http://schemas.microsoft.com/office/drawing/2017/model3d" xmlns:o="urn:schemas-microsoft-com:office:office" xmlns:r="http://schemas.openxmlformats.org/officeDocument/2006/relationships" xmlns:m="http://schemas.openxmlformats.org/officeDocument/2006/math" xmlns:v="urn:schemas-microsoft-com:vml" xmlns:wp14="http://schemas.microsoft.com/office/word/2010/wordprocessingDrawing" xmlns:wp="http://schemas.openxmlformats.org/drawingml/2006/wordprocessingDrawing" xmlns:w10="urn:schemas-microsoft-com:office:word" xmlns:w="http://schemas.openxmlformats.org/wordprocessingml/2006/main" xmlns:w14="http://schemas.microsoft.com/office/word/2010/wordml" xmlns:w15="http://schemas.microsoft.com/office/word/2012/wordml" xmlns:w16cex="http://schemas.microsoft.com/office/word/2018/wordml/cex" xmlns:w16cid="http://schemas.microsoft.com/office/word/2016/wordml/cid" xmlns:w16="http://schemas.microsoft.com/office/word/2018/wordml" xmlns:w16sdtdh="http://schemas.microsoft.com/office/word/2020/wordml/sdtdatahash" xmlns:w16se="http://schemas.microsoft.com/office/word/2015/wordml/symex" xmlns:wpg="http://schemas.microsoft.com/office/word/2010/wordprocessingGroup" xmlns:wpi="http://schemas.microsoft.com/office/word/2010/wordprocessingInk" xmlns:wne="http://schemas.microsoft.com/office/word/2006/wordml" xmlns:wps="http://schemas.microsoft.com/office/word/2010/wordprocessingShape" mc:Ignorable="w14 w15 w16se w16cid w16 w16cex w16sdtdh wp14">
   <w:footnote w:type="separator" w:id="-1">
     <w:p>
       <w:pPr>
@@ -7865,7 +8186,7 @@
 </file>
 
 <file path=word/numbering.xml><?xml version="1.0" encoding="utf-8"?>
-<w:numbering xmlns:wpc="http://schemas.microsoft.com/office/word/2010/wordprocessingCanvas" xmlns:cx="http://schemas.microsoft.com/office/drawing/2014/chartex" xmlns:cx1="http://schemas.microsoft.com/office/drawing/2015/9/8/chartex" xmlns:cx2="http://schemas.microsoft.com/office/drawing/2015/10/21/chartex" xmlns:cx3="http://schemas.microsoft.com/office/drawing/2016/5/9/chartex" xmlns:cx4="http://schemas.microsoft.com/office/drawing/2016/5/10/chartex" xmlns:cx5="http://schemas.microsoft.com/office/drawing/2016/5/11/chartex" xmlns:cx6="http://schemas.microsoft.com/office/drawing/2016/5/12/chartex" xmlns:cx7="http://schemas.microsoft.com/office/drawing/2016/5/13/chartex" xmlns:cx8="http://schemas.microsoft.com/office/drawing/2016/5/14/chartex" xmlns:mc="http://schemas.openxmlformats.org/markup-compatibility/2006" xmlns:aink="http://schemas.microsoft.com/office/drawing/2016/ink" xmlns:am3d="http://schemas.microsoft.com/office/drawing/2017/model3d" xmlns:o="urn:schemas-microsoft-com:office:office" xmlns:r="http://schemas.openxmlformats.org/officeDocument/2006/relationships" xmlns:m="http://schemas.openxmlformats.org/officeDocument/2006/math" xmlns:v="urn:schemas-microsoft-com:vml" xmlns:wp14="http://schemas.microsoft.com/office/word/2010/wordprocessingDrawing" xmlns:wp="http://schemas.openxmlformats.org/drawingml/2006/wordprocessingDrawing" xmlns:w10="urn:schemas-microsoft-com:office:word" xmlns:w="http://schemas.openxmlformats.org/wordprocessingml/2006/main" xmlns:w14="http://schemas.microsoft.com/office/word/2010/wordml" xmlns:w15="http://schemas.microsoft.com/office/word/2012/wordml" xmlns:w16cex="http://schemas.microsoft.com/office/word/2018/wordml/cex" xmlns:w16cid="http://schemas.microsoft.com/office/word/2016/wordml/cid" xmlns:w16="http://schemas.microsoft.com/office/word/2018/wordml" xmlns:w16se="http://schemas.microsoft.com/office/word/2015/wordml/symex" xmlns:wpg="http://schemas.microsoft.com/office/word/2010/wordprocessingGroup" xmlns:wpi="http://schemas.microsoft.com/office/word/2010/wordprocessingInk" xmlns:wne="http://schemas.microsoft.com/office/word/2006/wordml" xmlns:wps="http://schemas.microsoft.com/office/word/2010/wordprocessingShape" mc:Ignorable="w14 w15 w16se w16cid w16 w16cex wp14">
+<w:numbering xmlns:wpc="http://schemas.microsoft.com/office/word/2010/wordprocessingCanvas" xmlns:cx="http://schemas.microsoft.com/office/drawing/2014/chartex" xmlns:cx1="http://schemas.microsoft.com/office/drawing/2015/9/8/chartex" xmlns:cx2="http://schemas.microsoft.com/office/drawing/2015/10/21/chartex" xmlns:cx3="http://schemas.microsoft.com/office/drawing/2016/5/9/chartex" xmlns:cx4="http://schemas.microsoft.com/office/drawing/2016/5/10/chartex" xmlns:cx5="http://schemas.microsoft.com/office/drawing/2016/5/11/chartex" xmlns:cx6="http://schemas.microsoft.com/office/drawing/2016/5/12/chartex" xmlns:cx7="http://schemas.microsoft.com/office/drawing/2016/5/13/chartex" xmlns:cx8="http://schemas.microsoft.com/office/drawing/2016/5/14/chartex" xmlns:mc="http://schemas.openxmlformats.org/markup-compatibility/2006" xmlns:aink="http://schemas.microsoft.com/office/drawing/2016/ink" xmlns:am3d="http://schemas.microsoft.com/office/drawing/2017/model3d" xmlns:o="urn:schemas-microsoft-com:office:office" xmlns:r="http://schemas.openxmlformats.org/officeDocument/2006/relationships" xmlns:m="http://schemas.openxmlformats.org/officeDocument/2006/math" xmlns:v="urn:schemas-microsoft-com:vml" xmlns:wp14="http://schemas.microsoft.com/office/word/2010/wordprocessingDrawing" xmlns:wp="http://schemas.openxmlformats.org/drawingml/2006/wordprocessingDrawing" xmlns:w10="urn:schemas-microsoft-com:office:word" xmlns:w="http://schemas.openxmlformats.org/wordprocessingml/2006/main" xmlns:w14="http://schemas.microsoft.com/office/word/2010/wordml" xmlns:w15="http://schemas.microsoft.com/office/word/2012/wordml" xmlns:w16cex="http://schemas.microsoft.com/office/word/2018/wordml/cex" xmlns:w16cid="http://schemas.microsoft.com/office/word/2016/wordml/cid" xmlns:w16="http://schemas.microsoft.com/office/word/2018/wordml" xmlns:w16sdtdh="http://schemas.microsoft.com/office/word/2020/wordml/sdtdatahash" xmlns:w16se="http://schemas.microsoft.com/office/word/2015/wordml/symex" xmlns:wpg="http://schemas.microsoft.com/office/word/2010/wordprocessingGroup" xmlns:wpi="http://schemas.microsoft.com/office/word/2010/wordprocessingInk" xmlns:wne="http://schemas.microsoft.com/office/word/2006/wordml" xmlns:wps="http://schemas.microsoft.com/office/word/2010/wordprocessingShape" mc:Ignorable="w14 w15 w16se w16cid w16 w16cex w16sdtdh wp14">
   <w:abstractNum w:abstractNumId="0" w15:restartNumberingAfterBreak="0">
     <w:nsid w:val="04376092"/>
     <w:multiLevelType w:val="hybridMultilevel"/>
@@ -8467,7 +8788,7 @@
 </file>
 
 <file path=word/styles.xml><?xml version="1.0" encoding="utf-8"?>
-<w:styles xmlns:mc="http://schemas.openxmlformats.org/markup-compatibility/2006" xmlns:r="http://schemas.openxmlformats.org/officeDocument/2006/relationships" xmlns:w="http://schemas.openxmlformats.org/wordprocessingml/2006/main" xmlns:w14="http://schemas.microsoft.com/office/word/2010/wordml" xmlns:w15="http://schemas.microsoft.com/office/word/2012/wordml" xmlns:w16cex="http://schemas.microsoft.com/office/word/2018/wordml/cex" xmlns:w16cid="http://schemas.microsoft.com/office/word/2016/wordml/cid" xmlns:w16="http://schemas.microsoft.com/office/word/2018/wordml" xmlns:w16se="http://schemas.microsoft.com/office/word/2015/wordml/symex" mc:Ignorable="w14 w15 w16se w16cid w16 w16cex">
+<w:styles xmlns:mc="http://schemas.openxmlformats.org/markup-compatibility/2006" xmlns:r="http://schemas.openxmlformats.org/officeDocument/2006/relationships" xmlns:w="http://schemas.openxmlformats.org/wordprocessingml/2006/main" xmlns:w14="http://schemas.microsoft.com/office/word/2010/wordml" xmlns:w15="http://schemas.microsoft.com/office/word/2012/wordml" xmlns:w16cex="http://schemas.microsoft.com/office/word/2018/wordml/cex" xmlns:w16cid="http://schemas.microsoft.com/office/word/2016/wordml/cid" xmlns:w16="http://schemas.microsoft.com/office/word/2018/wordml" xmlns:w16sdtdh="http://schemas.microsoft.com/office/word/2020/wordml/sdtdatahash" xmlns:w16se="http://schemas.microsoft.com/office/word/2015/wordml/symex" mc:Ignorable="w14 w15 w16se w16cid w16 w16cex w16sdtdh">
   <w:docDefaults>
     <w:rPrDefault>
       <w:rPr>
@@ -8583,6 +8904,7 @@
     <w:lsdException w:name="HTML Sample" w:semiHidden="1" w:unhideWhenUsed="1"/>
     <w:lsdException w:name="HTML Typewriter" w:semiHidden="1" w:unhideWhenUsed="1"/>
     <w:lsdException w:name="HTML Variable" w:semiHidden="1" w:unhideWhenUsed="1"/>
+    <w:lsdException w:name="Normal Table" w:semiHidden="1" w:unhideWhenUsed="1"/>
     <w:lsdException w:name="annotation subject" w:semiHidden="1" w:unhideWhenUsed="1"/>
     <w:lsdException w:name="No List" w:semiHidden="1" w:unhideWhenUsed="1"/>
     <w:lsdException w:name="Outline List 1" w:semiHidden="1" w:unhideWhenUsed="1"/>
@@ -8629,8 +8951,10 @@
     <w:lsdException w:name="Table Subtle 2" w:semiHidden="1" w:unhideWhenUsed="1"/>
     <w:lsdException w:name="Table Web 1" w:semiHidden="1" w:unhideWhenUsed="1"/>
     <w:lsdException w:name="Table Web 2" w:semiHidden="1" w:unhideWhenUsed="1"/>
+    <w:lsdException w:name="Table Web 3" w:semiHidden="1" w:unhideWhenUsed="1"/>
     <w:lsdException w:name="Balloon Text" w:semiHidden="1" w:unhideWhenUsed="1"/>
     <w:lsdException w:name="Table Grid" w:uiPriority="39"/>
+    <w:lsdException w:name="Table Theme" w:semiHidden="1" w:unhideWhenUsed="1"/>
     <w:lsdException w:name="Placeholder Text" w:semiHidden="1"/>
     <w:lsdException w:name="No Spacing" w:uiPriority="1" w:qFormat="1"/>
     <w:lsdException w:name="Light Shading" w:uiPriority="60"/>
@@ -8973,6 +9297,7 @@
   <w:style w:type="character" w:default="1" w:styleId="DefaultParagraphFont">
     <w:name w:val="Default Paragraph Font"/>
     <w:uiPriority w:val="1"/>
+    <w:semiHidden/>
     <w:unhideWhenUsed/>
   </w:style>
   <w:style w:type="table" w:default="1" w:styleId="TableNormal">
@@ -10027,12 +10352,6 @@
 </file>
 
 <file path=customXml/item1.xml><?xml version="1.0" encoding="utf-8"?>
-<p:properties xmlns:p="http://schemas.microsoft.com/office/2006/metadata/properties" xmlns:xsi="http://www.w3.org/2001/XMLSchema-instance" xmlns:pc="http://schemas.microsoft.com/office/infopath/2007/PartnerControls">
-  <documentManagement/>
-</p:properties>
-</file>
-
-<file path=customXml/item2.xml><?xml version="1.0" encoding="utf-8"?>
 <?mso-contentType ?>
 <FormTemplates xmlns="http://schemas.microsoft.com/sharepoint/v3/contenttype/forms">
   <Display>DocumentLibraryForm</Display>
@@ -10041,7 +10360,7 @@
 </FormTemplates>
 </file>
 
-<file path=customXml/item3.xml><?xml version="1.0" encoding="utf-8"?>
+<file path=customXml/item2.xml><?xml version="1.0" encoding="utf-8"?>
 <ct:contentTypeSchema xmlns:ct="http://schemas.microsoft.com/office/2006/metadata/contentType" xmlns:ma="http://schemas.microsoft.com/office/2006/metadata/properties/metaAttributes" ct:_="" ma:_="" ma:contentTypeName="Document" ma:contentTypeID="0x0101004A9CB89F24715D4C80B5CC9C0874DC6F" ma:contentTypeVersion="2" ma:contentTypeDescription="Create a new document." ma:contentTypeScope="" ma:versionID="9bae65695f589eb8610bc1d16aeba7d1">
   <xsd:schema xmlns:xsd="http://www.w3.org/2001/XMLSchema" xmlns:xs="http://www.w3.org/2001/XMLSchema" xmlns:p="http://schemas.microsoft.com/office/2006/metadata/properties" xmlns:ns2="b0aa1c58-5626-41c9-874b-ab0ef78bbeee" targetNamespace="http://schemas.microsoft.com/office/2006/metadata/properties" ma:root="true" ma:fieldsID="a4367f643ac16172c35f268cb66d5bdb" ns2:_="">
     <xsd:import namespace="b0aa1c58-5626-41c9-874b-ab0ef78bbeee"/>
@@ -10173,16 +10492,13 @@
 </ct:contentTypeSchema>
 </file>
 
-<file path=customXml/itemProps1.xml><?xml version="1.0" encoding="utf-8"?>
-<ds:datastoreItem xmlns:ds="http://schemas.openxmlformats.org/officeDocument/2006/customXml" ds:itemID="{0F78AFCA-8C25-47CF-813C-653B7AAE6968}">
-  <ds:schemaRefs>
-    <ds:schemaRef ds:uri="http://schemas.microsoft.com/office/2006/metadata/properties"/>
-    <ds:schemaRef ds:uri="http://schemas.microsoft.com/office/infopath/2007/PartnerControls"/>
-  </ds:schemaRefs>
-</ds:datastoreItem>
+<file path=customXml/item3.xml><?xml version="1.0" encoding="utf-8"?>
+<p:properties xmlns:p="http://schemas.microsoft.com/office/2006/metadata/properties" xmlns:xsi="http://www.w3.org/2001/XMLSchema-instance" xmlns:pc="http://schemas.microsoft.com/office/infopath/2007/PartnerControls">
+  <documentManagement/>
+</p:properties>
 </file>
 
-<file path=customXml/itemProps2.xml><?xml version="1.0" encoding="utf-8"?>
+<file path=customXml/itemProps1.xml><?xml version="1.0" encoding="utf-8"?>
 <ds:datastoreItem xmlns:ds="http://schemas.openxmlformats.org/officeDocument/2006/customXml" ds:itemID="{6832AFCF-4FFB-4B14-84CE-EA6BD35F6FC1}">
   <ds:schemaRefs>
     <ds:schemaRef ds:uri="http://schemas.microsoft.com/sharepoint/v3/contenttype/forms"/>
@@ -10190,7 +10506,7 @@
 </ds:datastoreItem>
 </file>
 
-<file path=customXml/itemProps3.xml><?xml version="1.0" encoding="utf-8"?>
+<file path=customXml/itemProps2.xml><?xml version="1.0" encoding="utf-8"?>
 <ds:datastoreItem xmlns:ds="http://schemas.openxmlformats.org/officeDocument/2006/customXml" ds:itemID="{837BB5B2-3E4C-4723-A846-933B45EE136C}">
   <ds:schemaRefs>
     <ds:schemaRef ds:uri="http://schemas.microsoft.com/office/2006/metadata/contentType"/>
@@ -10206,4 +10522,13 @@
     <ds:schemaRef ds:uri="http://schemas.microsoft.com/internal/obd"/>
   </ds:schemaRefs>
 </ds:datastoreItem>
+</file>
+
+<file path=customXml/itemProps3.xml><?xml version="1.0" encoding="utf-8"?>
+<ds:datastoreItem xmlns:ds="http://schemas.openxmlformats.org/officeDocument/2006/customXml" ds:itemID="{0F78AFCA-8C25-47CF-813C-653B7AAE6968}">
+  <ds:schemaRefs>
+    <ds:schemaRef ds:uri="http://schemas.microsoft.com/office/2006/metadata/properties"/>
+    <ds:schemaRef ds:uri="http://schemas.microsoft.com/office/infopath/2007/PartnerControls"/>
+  </ds:schemaRefs>
+</ds:datastoreItem>
 </file>
</xml_diff>